<commit_message>
David: Ausbau Dokument mit Struktur und was alles für die Initialisierung benötigt wird
</commit_message>
<xml_diff>
--- a/diverses/Projekt_Technologien_Konzept.docx
+++ b/diverses/Projekt_Technologien_Konzept.docx
@@ -3,21 +3,2623 @@
 <w:document xmlns:wpc="http://schemas.microsoft.com/office/word/2010/wordprocessingCanvas" xmlns:cx="http://schemas.microsoft.com/office/drawing/2014/chartex" xmlns:cx1="http://schemas.microsoft.com/office/drawing/2015/9/8/chartex" xmlns:cx2="http://schemas.microsoft.com/office/drawing/2015/10/21/chartex" xmlns:cx3="http://schemas.microsoft.com/office/drawing/2016/5/9/chartex" xmlns:cx4="http://schemas.microsoft.com/office/drawing/2016/5/10/chartex" xmlns:cx5="http://schemas.microsoft.com/office/drawing/2016/5/11/chartex" xmlns:cx6="http://schemas.microsoft.com/office/drawing/2016/5/12/chartex" xmlns:cx7="http://schemas.microsoft.com/office/drawing/2016/5/13/chartex" xmlns:cx8="http://schemas.microsoft.com/office/drawing/2016/5/14/chartex" xmlns:mc="http://schemas.openxmlformats.org/markup-compatibility/2006" xmlns:aink="http://schemas.microsoft.com/office/drawing/2016/ink" xmlns:am3d="http://schemas.microsoft.com/office/drawing/2017/model3d" xmlns:o="urn:schemas-microsoft-com:office:office" xmlns:oel="http://schemas.microsoft.com/office/2019/extlst" xmlns:r="http://schemas.openxmlformats.org/officeDocument/2006/relationships" xmlns:m="http://schemas.openxmlformats.org/officeDocument/2006/math" xmlns:v="urn:schemas-microsoft-com:vml" xmlns:wp14="http://schemas.microsoft.com/office/word/2010/wordprocessingDrawing" xmlns:wp="http://schemas.openxmlformats.org/drawingml/2006/wordprocessingDrawing" xmlns:w10="urn:schemas-microsoft-com:office:word" xmlns:w="http://schemas.openxmlformats.org/wordprocessingml/2006/main" xmlns:w14="http://schemas.microsoft.com/office/word/2010/wordml" xmlns:w15="http://schemas.microsoft.com/office/word/2012/wordml" xmlns:w16cex="http://schemas.microsoft.com/office/word/2018/wordml/cex" xmlns:w16cid="http://schemas.microsoft.com/office/word/2016/wordml/cid" xmlns:w16="http://schemas.microsoft.com/office/word/2018/wordml" xmlns:w16du="http://schemas.microsoft.com/office/word/2023/wordml/word16du" xmlns:w16sdtdh="http://schemas.microsoft.com/office/word/2020/wordml/sdtdatahash" xmlns:w16se="http://schemas.microsoft.com/office/word/2015/wordml/symex" xmlns:wpg="http://schemas.microsoft.com/office/word/2010/wordprocessingGroup" xmlns:wpi="http://schemas.microsoft.com/office/word/2010/wordprocessingInk" xmlns:wne="http://schemas.microsoft.com/office/word/2006/wordml" xmlns:wps="http://schemas.microsoft.com/office/word/2010/wordprocessingShape" mc:Ignorable="w14 w15 w16se w16cid w16 w16cex w16sdtdh w16du wp14">
   <w:body>
     <w:p>
-      <w:r>
-        <w:rPr>
+      <w:pPr>
+        <w:pStyle w:val="Heading1"/>
+      </w:pPr>
+      <w:bookmarkStart w:id="0" w:name="_Toc181526261"/>
+      <w:r>
+        <w:t xml:space="preserve">App Name: </w:t>
+      </w:r>
+      <w:proofErr w:type="spellStart"/>
+      <w:r>
+        <w:t>GradeMate</w:t>
+      </w:r>
+      <w:proofErr w:type="spellEnd"/>
+      <w:r>
+        <w:t xml:space="preserve"> + </w:t>
+      </w:r>
+      <w:proofErr w:type="spellStart"/>
+      <w:r>
+        <w:t>Studify</w:t>
+      </w:r>
+      <w:bookmarkEnd w:id="0"/>
+      <w:proofErr w:type="spellEnd"/>
+      <w:r>
+        <w:t xml:space="preserve"> + </w:t>
+      </w:r>
+      <w:proofErr w:type="spellStart"/>
+      <w:r>
+        <w:t>SmartGrades</w:t>
+      </w:r>
+      <w:proofErr w:type="spellEnd"/>
+    </w:p>
+    <w:p>
+      <w:pPr>
+        <w:pStyle w:val="Heading1"/>
+        <w:rPr>
+          <w:sz w:val="48"/>
+          <w:szCs w:val="48"/>
+        </w:rPr>
+      </w:pPr>
+    </w:p>
+    <w:sdt>
+      <w:sdtPr>
+        <w:rPr>
+          <w:sz w:val="32"/>
+          <w:szCs w:val="32"/>
+        </w:rPr>
+        <w:id w:val="-696539063"/>
+        <w:docPartObj>
+          <w:docPartGallery w:val="Table of Contents"/>
+          <w:docPartUnique/>
+        </w:docPartObj>
+      </w:sdtPr>
+      <w:sdtEndPr>
+        <w:rPr>
+          <w:rFonts w:asciiTheme="minorHAnsi" w:eastAsiaTheme="minorHAnsi" w:hAnsiTheme="minorHAnsi" w:cstheme="minorBidi"/>
           <w:noProof/>
-        </w:rPr>
+          <w:color w:val="auto"/>
+          <w:kern w:val="2"/>
+          <w:sz w:val="24"/>
+          <w:szCs w:val="24"/>
+          <w:lang w:val="de-CH"/>
+          <w14:ligatures w14:val="standardContextual"/>
+        </w:rPr>
+      </w:sdtEndPr>
+      <w:sdtContent>
+        <w:p>
+          <w:pPr>
+            <w:pStyle w:val="TOCHeading"/>
+            <w:rPr>
+              <w:sz w:val="32"/>
+              <w:szCs w:val="32"/>
+              <w:lang w:val="de-CH"/>
+            </w:rPr>
+          </w:pPr>
+          <w:r>
+            <w:rPr>
+              <w:sz w:val="32"/>
+              <w:szCs w:val="32"/>
+              <w:lang w:val="de-CH"/>
+            </w:rPr>
+            <w:t>Inhaltsverzeichnis</w:t>
+          </w:r>
+        </w:p>
+        <w:p>
+          <w:pPr>
+            <w:pStyle w:val="TOC1"/>
+            <w:tabs>
+              <w:tab w:val="right" w:leader="dot" w:pos="9062"/>
+            </w:tabs>
+            <w:rPr>
+              <w:noProof/>
+              <w:sz w:val="28"/>
+              <w:szCs w:val="28"/>
+            </w:rPr>
+          </w:pPr>
+          <w:r>
+            <w:rPr>
+              <w:b w:val="0"/>
+              <w:bCs w:val="0"/>
+              <w:sz w:val="28"/>
+              <w:szCs w:val="28"/>
+            </w:rPr>
+            <w:fldChar w:fldCharType="begin"/>
+          </w:r>
+          <w:r>
+            <w:rPr>
+              <w:sz w:val="28"/>
+              <w:szCs w:val="28"/>
+            </w:rPr>
+            <w:instrText xml:space="preserve"> TOC \o "1-3" \h \z \u </w:instrText>
+          </w:r>
+          <w:r>
+            <w:rPr>
+              <w:b w:val="0"/>
+              <w:bCs w:val="0"/>
+              <w:sz w:val="28"/>
+              <w:szCs w:val="28"/>
+            </w:rPr>
+            <w:fldChar w:fldCharType="separate"/>
+          </w:r>
+          <w:hyperlink w:anchor="_Toc181526261" w:history="1">
+            <w:r>
+              <w:rPr>
+                <w:rStyle w:val="Hyperlink"/>
+                <w:noProof/>
+                <w:sz w:val="28"/>
+                <w:szCs w:val="28"/>
+              </w:rPr>
+              <w:t>App Name: GradeMate + Studify</w:t>
+            </w:r>
+            <w:r>
+              <w:rPr>
+                <w:noProof/>
+                <w:webHidden/>
+                <w:sz w:val="28"/>
+                <w:szCs w:val="28"/>
+              </w:rPr>
+              <w:tab/>
+            </w:r>
+            <w:r>
+              <w:rPr>
+                <w:noProof/>
+                <w:webHidden/>
+                <w:sz w:val="28"/>
+                <w:szCs w:val="28"/>
+              </w:rPr>
+              <w:fldChar w:fldCharType="begin"/>
+            </w:r>
+            <w:r>
+              <w:rPr>
+                <w:noProof/>
+                <w:webHidden/>
+                <w:sz w:val="28"/>
+                <w:szCs w:val="28"/>
+              </w:rPr>
+              <w:instrText xml:space="preserve"> PAGEREF _Toc181526261 \h </w:instrText>
+            </w:r>
+            <w:r>
+              <w:rPr>
+                <w:noProof/>
+                <w:webHidden/>
+                <w:sz w:val="28"/>
+                <w:szCs w:val="28"/>
+              </w:rPr>
+            </w:r>
+            <w:r>
+              <w:rPr>
+                <w:noProof/>
+                <w:webHidden/>
+                <w:sz w:val="28"/>
+                <w:szCs w:val="28"/>
+              </w:rPr>
+              <w:fldChar w:fldCharType="separate"/>
+            </w:r>
+            <w:r>
+              <w:rPr>
+                <w:noProof/>
+                <w:webHidden/>
+                <w:sz w:val="28"/>
+                <w:szCs w:val="28"/>
+              </w:rPr>
+              <w:t>1</w:t>
+            </w:r>
+            <w:r>
+              <w:rPr>
+                <w:noProof/>
+                <w:webHidden/>
+                <w:sz w:val="28"/>
+                <w:szCs w:val="28"/>
+              </w:rPr>
+              <w:fldChar w:fldCharType="end"/>
+            </w:r>
+          </w:hyperlink>
+        </w:p>
+        <w:p>
+          <w:pPr>
+            <w:pStyle w:val="TOC1"/>
+            <w:tabs>
+              <w:tab w:val="right" w:leader="dot" w:pos="9062"/>
+            </w:tabs>
+            <w:rPr>
+              <w:noProof/>
+              <w:sz w:val="28"/>
+              <w:szCs w:val="28"/>
+            </w:rPr>
+          </w:pPr>
+          <w:hyperlink w:anchor="_Toc181526262" w:history="1">
+            <w:r>
+              <w:rPr>
+                <w:rStyle w:val="Hyperlink"/>
+                <w:noProof/>
+                <w:sz w:val="28"/>
+                <w:szCs w:val="28"/>
+              </w:rPr>
+              <w:t>Programmiersprache</w:t>
+            </w:r>
+            <w:r>
+              <w:rPr>
+                <w:noProof/>
+                <w:webHidden/>
+                <w:sz w:val="28"/>
+                <w:szCs w:val="28"/>
+              </w:rPr>
+              <w:tab/>
+            </w:r>
+            <w:r>
+              <w:rPr>
+                <w:noProof/>
+                <w:webHidden/>
+                <w:sz w:val="28"/>
+                <w:szCs w:val="28"/>
+              </w:rPr>
+              <w:fldChar w:fldCharType="begin"/>
+            </w:r>
+            <w:r>
+              <w:rPr>
+                <w:noProof/>
+                <w:webHidden/>
+                <w:sz w:val="28"/>
+                <w:szCs w:val="28"/>
+              </w:rPr>
+              <w:instrText xml:space="preserve"> PAGEREF _Toc181526262 \h </w:instrText>
+            </w:r>
+            <w:r>
+              <w:rPr>
+                <w:noProof/>
+                <w:webHidden/>
+                <w:sz w:val="28"/>
+                <w:szCs w:val="28"/>
+              </w:rPr>
+            </w:r>
+            <w:r>
+              <w:rPr>
+                <w:noProof/>
+                <w:webHidden/>
+                <w:sz w:val="28"/>
+                <w:szCs w:val="28"/>
+              </w:rPr>
+              <w:fldChar w:fldCharType="separate"/>
+            </w:r>
+            <w:r>
+              <w:rPr>
+                <w:noProof/>
+                <w:webHidden/>
+                <w:sz w:val="28"/>
+                <w:szCs w:val="28"/>
+              </w:rPr>
+              <w:t>2</w:t>
+            </w:r>
+            <w:r>
+              <w:rPr>
+                <w:noProof/>
+                <w:webHidden/>
+                <w:sz w:val="28"/>
+                <w:szCs w:val="28"/>
+              </w:rPr>
+              <w:fldChar w:fldCharType="end"/>
+            </w:r>
+          </w:hyperlink>
+        </w:p>
+        <w:p>
+          <w:pPr>
+            <w:pStyle w:val="TOC1"/>
+            <w:tabs>
+              <w:tab w:val="right" w:leader="dot" w:pos="9062"/>
+            </w:tabs>
+            <w:rPr>
+              <w:noProof/>
+              <w:sz w:val="28"/>
+              <w:szCs w:val="28"/>
+            </w:rPr>
+          </w:pPr>
+          <w:hyperlink w:anchor="_Toc181526263" w:history="1">
+            <w:r>
+              <w:rPr>
+                <w:rStyle w:val="Hyperlink"/>
+                <w:noProof/>
+                <w:sz w:val="28"/>
+                <w:szCs w:val="28"/>
+                <w:lang w:val="en-CH"/>
+              </w:rPr>
+              <w:t>Für den App-Release zu beachten:</w:t>
+            </w:r>
+            <w:r>
+              <w:rPr>
+                <w:noProof/>
+                <w:webHidden/>
+                <w:sz w:val="28"/>
+                <w:szCs w:val="28"/>
+              </w:rPr>
+              <w:tab/>
+            </w:r>
+            <w:r>
+              <w:rPr>
+                <w:noProof/>
+                <w:webHidden/>
+                <w:sz w:val="28"/>
+                <w:szCs w:val="28"/>
+              </w:rPr>
+              <w:fldChar w:fldCharType="begin"/>
+            </w:r>
+            <w:r>
+              <w:rPr>
+                <w:noProof/>
+                <w:webHidden/>
+                <w:sz w:val="28"/>
+                <w:szCs w:val="28"/>
+              </w:rPr>
+              <w:instrText xml:space="preserve"> PAGEREF _Toc181526263 \h </w:instrText>
+            </w:r>
+            <w:r>
+              <w:rPr>
+                <w:noProof/>
+                <w:webHidden/>
+                <w:sz w:val="28"/>
+                <w:szCs w:val="28"/>
+              </w:rPr>
+            </w:r>
+            <w:r>
+              <w:rPr>
+                <w:noProof/>
+                <w:webHidden/>
+                <w:sz w:val="28"/>
+                <w:szCs w:val="28"/>
+              </w:rPr>
+              <w:fldChar w:fldCharType="separate"/>
+            </w:r>
+            <w:r>
+              <w:rPr>
+                <w:noProof/>
+                <w:webHidden/>
+                <w:sz w:val="28"/>
+                <w:szCs w:val="28"/>
+              </w:rPr>
+              <w:t>2</w:t>
+            </w:r>
+            <w:r>
+              <w:rPr>
+                <w:noProof/>
+                <w:webHidden/>
+                <w:sz w:val="28"/>
+                <w:szCs w:val="28"/>
+              </w:rPr>
+              <w:fldChar w:fldCharType="end"/>
+            </w:r>
+          </w:hyperlink>
+        </w:p>
+        <w:p>
+          <w:pPr>
+            <w:pStyle w:val="TOC1"/>
+            <w:tabs>
+              <w:tab w:val="right" w:leader="dot" w:pos="9062"/>
+            </w:tabs>
+            <w:rPr>
+              <w:noProof/>
+              <w:sz w:val="28"/>
+              <w:szCs w:val="28"/>
+            </w:rPr>
+          </w:pPr>
+          <w:hyperlink w:anchor="_Toc181526264" w:history="1">
+            <w:r>
+              <w:rPr>
+                <w:rStyle w:val="Hyperlink"/>
+                <w:noProof/>
+                <w:sz w:val="28"/>
+                <w:szCs w:val="28"/>
+              </w:rPr>
+              <w:t>Android App Release</w:t>
+            </w:r>
+            <w:r>
+              <w:rPr>
+                <w:noProof/>
+                <w:webHidden/>
+                <w:sz w:val="28"/>
+                <w:szCs w:val="28"/>
+              </w:rPr>
+              <w:tab/>
+            </w:r>
+            <w:r>
+              <w:rPr>
+                <w:noProof/>
+                <w:webHidden/>
+                <w:sz w:val="28"/>
+                <w:szCs w:val="28"/>
+              </w:rPr>
+              <w:fldChar w:fldCharType="begin"/>
+            </w:r>
+            <w:r>
+              <w:rPr>
+                <w:noProof/>
+                <w:webHidden/>
+                <w:sz w:val="28"/>
+                <w:szCs w:val="28"/>
+              </w:rPr>
+              <w:instrText xml:space="preserve"> PAGEREF _Toc181526264 \h </w:instrText>
+            </w:r>
+            <w:r>
+              <w:rPr>
+                <w:noProof/>
+                <w:webHidden/>
+                <w:sz w:val="28"/>
+                <w:szCs w:val="28"/>
+              </w:rPr>
+            </w:r>
+            <w:r>
+              <w:rPr>
+                <w:noProof/>
+                <w:webHidden/>
+                <w:sz w:val="28"/>
+                <w:szCs w:val="28"/>
+              </w:rPr>
+              <w:fldChar w:fldCharType="separate"/>
+            </w:r>
+            <w:r>
+              <w:rPr>
+                <w:noProof/>
+                <w:webHidden/>
+                <w:sz w:val="28"/>
+                <w:szCs w:val="28"/>
+              </w:rPr>
+              <w:t>3</w:t>
+            </w:r>
+            <w:r>
+              <w:rPr>
+                <w:noProof/>
+                <w:webHidden/>
+                <w:sz w:val="28"/>
+                <w:szCs w:val="28"/>
+              </w:rPr>
+              <w:fldChar w:fldCharType="end"/>
+            </w:r>
+          </w:hyperlink>
+        </w:p>
+        <w:p>
+          <w:pPr>
+            <w:pStyle w:val="TOC1"/>
+            <w:tabs>
+              <w:tab w:val="right" w:leader="dot" w:pos="9062"/>
+            </w:tabs>
+            <w:rPr>
+              <w:noProof/>
+              <w:sz w:val="28"/>
+              <w:szCs w:val="28"/>
+            </w:rPr>
+          </w:pPr>
+          <w:hyperlink w:anchor="_Toc181526265" w:history="1">
+            <w:r>
+              <w:rPr>
+                <w:rStyle w:val="Hyperlink"/>
+                <w:noProof/>
+                <w:sz w:val="28"/>
+                <w:szCs w:val="28"/>
+                <w:lang w:val="en-CH"/>
+              </w:rPr>
+              <w:t>iOS App Release</w:t>
+            </w:r>
+            <w:r>
+              <w:rPr>
+                <w:noProof/>
+                <w:webHidden/>
+                <w:sz w:val="28"/>
+                <w:szCs w:val="28"/>
+              </w:rPr>
+              <w:tab/>
+            </w:r>
+            <w:r>
+              <w:rPr>
+                <w:noProof/>
+                <w:webHidden/>
+                <w:sz w:val="28"/>
+                <w:szCs w:val="28"/>
+              </w:rPr>
+              <w:fldChar w:fldCharType="begin"/>
+            </w:r>
+            <w:r>
+              <w:rPr>
+                <w:noProof/>
+                <w:webHidden/>
+                <w:sz w:val="28"/>
+                <w:szCs w:val="28"/>
+              </w:rPr>
+              <w:instrText xml:space="preserve"> PAGEREF _Toc181526265 \h </w:instrText>
+            </w:r>
+            <w:r>
+              <w:rPr>
+                <w:noProof/>
+                <w:webHidden/>
+                <w:sz w:val="28"/>
+                <w:szCs w:val="28"/>
+              </w:rPr>
+            </w:r>
+            <w:r>
+              <w:rPr>
+                <w:noProof/>
+                <w:webHidden/>
+                <w:sz w:val="28"/>
+                <w:szCs w:val="28"/>
+              </w:rPr>
+              <w:fldChar w:fldCharType="separate"/>
+            </w:r>
+            <w:r>
+              <w:rPr>
+                <w:noProof/>
+                <w:webHidden/>
+                <w:sz w:val="28"/>
+                <w:szCs w:val="28"/>
+              </w:rPr>
+              <w:t>5</w:t>
+            </w:r>
+            <w:r>
+              <w:rPr>
+                <w:noProof/>
+                <w:webHidden/>
+                <w:sz w:val="28"/>
+                <w:szCs w:val="28"/>
+              </w:rPr>
+              <w:fldChar w:fldCharType="end"/>
+            </w:r>
+          </w:hyperlink>
+        </w:p>
+        <w:p>
+          <w:pPr>
+            <w:pStyle w:val="TOC1"/>
+            <w:tabs>
+              <w:tab w:val="right" w:leader="dot" w:pos="9062"/>
+            </w:tabs>
+            <w:rPr>
+              <w:noProof/>
+              <w:sz w:val="28"/>
+              <w:szCs w:val="28"/>
+            </w:rPr>
+          </w:pPr>
+          <w:hyperlink w:anchor="_Toc181526266" w:history="1">
+            <w:r>
+              <w:rPr>
+                <w:rStyle w:val="Hyperlink"/>
+                <w:noProof/>
+                <w:sz w:val="28"/>
+                <w:szCs w:val="28"/>
+                <w:lang w:val="en-CH"/>
+              </w:rPr>
+              <w:t>Finales Testing und Veröffentlichung</w:t>
+            </w:r>
+            <w:r>
+              <w:rPr>
+                <w:noProof/>
+                <w:webHidden/>
+                <w:sz w:val="28"/>
+                <w:szCs w:val="28"/>
+              </w:rPr>
+              <w:tab/>
+            </w:r>
+            <w:r>
+              <w:rPr>
+                <w:noProof/>
+                <w:webHidden/>
+                <w:sz w:val="28"/>
+                <w:szCs w:val="28"/>
+              </w:rPr>
+              <w:fldChar w:fldCharType="begin"/>
+            </w:r>
+            <w:r>
+              <w:rPr>
+                <w:noProof/>
+                <w:webHidden/>
+                <w:sz w:val="28"/>
+                <w:szCs w:val="28"/>
+              </w:rPr>
+              <w:instrText xml:space="preserve"> PAGEREF _Toc181526266 \h </w:instrText>
+            </w:r>
+            <w:r>
+              <w:rPr>
+                <w:noProof/>
+                <w:webHidden/>
+                <w:sz w:val="28"/>
+                <w:szCs w:val="28"/>
+              </w:rPr>
+            </w:r>
+            <w:r>
+              <w:rPr>
+                <w:noProof/>
+                <w:webHidden/>
+                <w:sz w:val="28"/>
+                <w:szCs w:val="28"/>
+              </w:rPr>
+              <w:fldChar w:fldCharType="separate"/>
+            </w:r>
+            <w:r>
+              <w:rPr>
+                <w:noProof/>
+                <w:webHidden/>
+                <w:sz w:val="28"/>
+                <w:szCs w:val="28"/>
+              </w:rPr>
+              <w:t>6</w:t>
+            </w:r>
+            <w:r>
+              <w:rPr>
+                <w:noProof/>
+                <w:webHidden/>
+                <w:sz w:val="28"/>
+                <w:szCs w:val="28"/>
+              </w:rPr>
+              <w:fldChar w:fldCharType="end"/>
+            </w:r>
+          </w:hyperlink>
+        </w:p>
+        <w:p>
+          <w:pPr>
+            <w:rPr>
+              <w:sz w:val="24"/>
+              <w:szCs w:val="24"/>
+            </w:rPr>
+          </w:pPr>
+          <w:r>
+            <w:rPr>
+              <w:b/>
+              <w:bCs/>
+              <w:noProof/>
+              <w:sz w:val="24"/>
+              <w:szCs w:val="24"/>
+            </w:rPr>
+            <w:fldChar w:fldCharType="end"/>
+          </w:r>
+        </w:p>
+      </w:sdtContent>
+    </w:sdt>
+    <w:p>
+      <w:pPr>
+        <w:pStyle w:val="Heading1"/>
+        <w:rPr>
+          <w:sz w:val="44"/>
+          <w:szCs w:val="44"/>
+        </w:rPr>
+      </w:pPr>
+      <w:r>
+        <w:rPr>
+          <w:sz w:val="44"/>
+          <w:szCs w:val="44"/>
+        </w:rPr>
+        <w:br w:type="page"/>
+      </w:r>
+    </w:p>
+    <w:p>
+      <w:pPr>
+        <w:pStyle w:val="Heading1"/>
+      </w:pPr>
+      <w:bookmarkStart w:id="1" w:name="_Toc181526262"/>
+      <w:r>
+        <w:lastRenderedPageBreak/>
+        <w:t>Programmiersprache</w:t>
+      </w:r>
+      <w:bookmarkEnd w:id="1"/>
+    </w:p>
+    <w:p>
+      <w:pPr>
+        <w:rPr>
+          <w:sz w:val="32"/>
+          <w:szCs w:val="32"/>
+        </w:rPr>
+      </w:pPr>
+      <w:proofErr w:type="spellStart"/>
+      <w:r>
+        <w:rPr>
+          <w:b/>
+          <w:bCs/>
+          <w:sz w:val="32"/>
+          <w:szCs w:val="32"/>
+        </w:rPr>
+        <w:t>React</w:t>
+      </w:r>
+      <w:proofErr w:type="spellEnd"/>
+      <w:r>
+        <w:rPr>
+          <w:b/>
+          <w:bCs/>
+          <w:sz w:val="32"/>
+          <w:szCs w:val="32"/>
+        </w:rPr>
+        <w:t xml:space="preserve"> Native mit </w:t>
+      </w:r>
+      <w:proofErr w:type="spellStart"/>
+      <w:r>
+        <w:rPr>
+          <w:b/>
+          <w:bCs/>
+          <w:sz w:val="32"/>
+          <w:szCs w:val="32"/>
+        </w:rPr>
+        <w:t>TypeScript</w:t>
+      </w:r>
+      <w:proofErr w:type="spellEnd"/>
+      <w:r>
+        <w:rPr>
+          <w:sz w:val="32"/>
+          <w:szCs w:val="32"/>
+        </w:rPr>
+        <w:t xml:space="preserve">: Diese Kombination bietet dir die Möglichkeit, den Großteil des Codes plattformübergreifend zu nutzen und die Vorteile von </w:t>
+      </w:r>
+      <w:proofErr w:type="spellStart"/>
+      <w:r>
+        <w:rPr>
+          <w:sz w:val="32"/>
+          <w:szCs w:val="32"/>
+        </w:rPr>
+        <w:t>TypeScript</w:t>
+      </w:r>
+      <w:proofErr w:type="spellEnd"/>
+      <w:r>
+        <w:rPr>
+          <w:sz w:val="32"/>
+          <w:szCs w:val="32"/>
+        </w:rPr>
+        <w:t xml:space="preserve"> wie Typensicherheit und besseres Code-Management einzubeziehen. </w:t>
+      </w:r>
+      <w:proofErr w:type="spellStart"/>
+      <w:r>
+        <w:rPr>
+          <w:sz w:val="32"/>
+          <w:szCs w:val="32"/>
+        </w:rPr>
+        <w:t>React</w:t>
+      </w:r>
+      <w:proofErr w:type="spellEnd"/>
+      <w:r>
+        <w:rPr>
+          <w:sz w:val="32"/>
+          <w:szCs w:val="32"/>
+        </w:rPr>
+        <w:t xml:space="preserve"> Native ist speziell für Cross-Plattform-Apps optimiert und unterstützt gängige mobile Funktionen wie Lokalspeicherung und UI-Komponenten, was ideal für eine App ohne Server-Anbindung ist.</w:t>
+      </w:r>
+    </w:p>
+    <w:p>
+      <w:pPr>
+        <w:rPr>
+          <w:sz w:val="32"/>
+          <w:szCs w:val="32"/>
+        </w:rPr>
+      </w:pPr>
+    </w:p>
+    <w:p>
+      <w:pPr>
+        <w:pStyle w:val="Heading1"/>
+        <w:rPr>
+          <w:lang w:val="en-CH"/>
+        </w:rPr>
+      </w:pPr>
+      <w:bookmarkStart w:id="2" w:name="_Toc181526263"/>
+      <w:r>
+        <w:rPr>
+          <w:lang w:val="en-CH"/>
+        </w:rPr>
+        <w:t>Für den App-Release zu beachten:</w:t>
+      </w:r>
+      <w:bookmarkEnd w:id="2"/>
+    </w:p>
+    <w:p>
+      <w:pPr>
+        <w:numPr>
+          <w:ilvl w:val="0"/>
+          <w:numId w:val="1"/>
+        </w:numPr>
+        <w:rPr>
+          <w:sz w:val="32"/>
+          <w:szCs w:val="32"/>
+          <w:lang w:val="en-CH"/>
+        </w:rPr>
+      </w:pPr>
+      <w:r>
+        <w:rPr>
+          <w:b/>
+          <w:bCs/>
+          <w:sz w:val="32"/>
+          <w:szCs w:val="32"/>
+          <w:lang w:val="en-CH"/>
+        </w:rPr>
+        <w:t>Entwickler-Accounts</w:t>
+      </w:r>
+      <w:r>
+        <w:rPr>
+          <w:sz w:val="32"/>
+          <w:szCs w:val="32"/>
+          <w:lang w:val="en-CH"/>
+        </w:rPr>
+        <w:t>:</w:t>
+      </w:r>
+    </w:p>
+    <w:p>
+      <w:pPr>
+        <w:numPr>
+          <w:ilvl w:val="1"/>
+          <w:numId w:val="1"/>
+        </w:numPr>
+        <w:rPr>
+          <w:sz w:val="32"/>
+          <w:szCs w:val="32"/>
+          <w:lang w:val="en-CH"/>
+        </w:rPr>
+      </w:pPr>
+      <w:r>
+        <w:rPr>
+          <w:b/>
+          <w:bCs/>
+          <w:sz w:val="32"/>
+          <w:szCs w:val="32"/>
+          <w:lang w:val="en-CH"/>
+        </w:rPr>
+        <w:t>Apple Developer Account</w:t>
+      </w:r>
+      <w:r>
+        <w:rPr>
+          <w:sz w:val="32"/>
+          <w:szCs w:val="32"/>
+          <w:lang w:val="en-CH"/>
+        </w:rPr>
+        <w:t> für iOS (kostet jährlich 99 USD).</w:t>
+      </w:r>
+    </w:p>
+    <w:p>
+      <w:pPr>
+        <w:numPr>
+          <w:ilvl w:val="1"/>
+          <w:numId w:val="1"/>
+        </w:numPr>
+        <w:rPr>
+          <w:sz w:val="32"/>
+          <w:szCs w:val="32"/>
+          <w:lang w:val="en-CH"/>
+        </w:rPr>
+      </w:pPr>
+      <w:r>
+        <w:rPr>
+          <w:b/>
+          <w:bCs/>
+          <w:sz w:val="32"/>
+          <w:szCs w:val="32"/>
+          <w:lang w:val="en-CH"/>
+        </w:rPr>
+        <w:t>Google Play Developer Account</w:t>
+      </w:r>
+      <w:r>
+        <w:rPr>
+          <w:sz w:val="32"/>
+          <w:szCs w:val="32"/>
+          <w:lang w:val="en-CH"/>
+        </w:rPr>
+        <w:t> für Android (einmalig 25 USD).</w:t>
+      </w:r>
+    </w:p>
+    <w:p>
+      <w:pPr>
+        <w:numPr>
+          <w:ilvl w:val="0"/>
+          <w:numId w:val="1"/>
+        </w:numPr>
+        <w:rPr>
+          <w:sz w:val="32"/>
+          <w:szCs w:val="32"/>
+          <w:lang w:val="en-CH"/>
+        </w:rPr>
+      </w:pPr>
+      <w:r>
+        <w:rPr>
+          <w:b/>
+          <w:bCs/>
+          <w:sz w:val="32"/>
+          <w:szCs w:val="32"/>
+          <w:lang w:val="en-CH"/>
+        </w:rPr>
+        <w:t>App-Signierung und -Zertifikate</w:t>
+      </w:r>
+      <w:r>
+        <w:rPr>
+          <w:sz w:val="32"/>
+          <w:szCs w:val="32"/>
+          <w:lang w:val="en-CH"/>
+        </w:rPr>
+        <w:t>:</w:t>
+      </w:r>
+    </w:p>
+    <w:p>
+      <w:pPr>
+        <w:numPr>
+          <w:ilvl w:val="1"/>
+          <w:numId w:val="1"/>
+        </w:numPr>
+        <w:rPr>
+          <w:sz w:val="32"/>
+          <w:szCs w:val="32"/>
+          <w:lang w:val="en-CH"/>
+        </w:rPr>
+      </w:pPr>
+      <w:r>
+        <w:rPr>
+          <w:b/>
+          <w:bCs/>
+          <w:sz w:val="32"/>
+          <w:szCs w:val="32"/>
+          <w:lang w:val="en-CH"/>
+        </w:rPr>
+        <w:t>iOS</w:t>
+      </w:r>
+      <w:r>
+        <w:rPr>
+          <w:sz w:val="32"/>
+          <w:szCs w:val="32"/>
+          <w:lang w:val="en-CH"/>
+        </w:rPr>
+        <w:t>: App muss signiert und mit einem Zertifikat versehen sein, welches du über den Apple Developer Account erhältst.</w:t>
+      </w:r>
+    </w:p>
+    <w:p>
+      <w:pPr>
+        <w:numPr>
+          <w:ilvl w:val="1"/>
+          <w:numId w:val="1"/>
+        </w:numPr>
+        <w:rPr>
+          <w:sz w:val="32"/>
+          <w:szCs w:val="32"/>
+          <w:lang w:val="en-CH"/>
+        </w:rPr>
+      </w:pPr>
+      <w:r>
+        <w:rPr>
+          <w:b/>
+          <w:bCs/>
+          <w:sz w:val="32"/>
+          <w:szCs w:val="32"/>
+          <w:lang w:val="en-CH"/>
+        </w:rPr>
+        <w:t>Android</w:t>
+      </w:r>
+      <w:r>
+        <w:rPr>
+          <w:sz w:val="32"/>
+          <w:szCs w:val="32"/>
+          <w:lang w:val="en-CH"/>
+        </w:rPr>
+        <w:t>: Benötigt ein „Keystore“ zur Signierung der App.</w:t>
+      </w:r>
+    </w:p>
+    <w:p>
+      <w:pPr>
+        <w:numPr>
+          <w:ilvl w:val="0"/>
+          <w:numId w:val="1"/>
+        </w:numPr>
+        <w:rPr>
+          <w:sz w:val="32"/>
+          <w:szCs w:val="32"/>
+          <w:lang w:val="en-CH"/>
+        </w:rPr>
+      </w:pPr>
+      <w:r>
+        <w:rPr>
+          <w:b/>
+          <w:bCs/>
+          <w:sz w:val="32"/>
+          <w:szCs w:val="32"/>
+          <w:lang w:val="en-CH"/>
+        </w:rPr>
+        <w:t>Testen auf beiden Plattformen</w:t>
+      </w:r>
+      <w:r>
+        <w:rPr>
+          <w:sz w:val="32"/>
+          <w:szCs w:val="32"/>
+          <w:lang w:val="en-CH"/>
+        </w:rPr>
+        <w:t>:</w:t>
+      </w:r>
+    </w:p>
+    <w:p>
+      <w:pPr>
+        <w:numPr>
+          <w:ilvl w:val="1"/>
+          <w:numId w:val="1"/>
+        </w:numPr>
+        <w:rPr>
+          <w:sz w:val="32"/>
+          <w:szCs w:val="32"/>
+          <w:lang w:val="en-CH"/>
+        </w:rPr>
+      </w:pPr>
+      <w:r>
+        <w:rPr>
+          <w:sz w:val="32"/>
+          <w:szCs w:val="32"/>
+          <w:lang w:val="en-CH"/>
+        </w:rPr>
+        <w:t>Um sicherzustellen, dass die App auf verschiedenen Geräten und Betriebssystemversionen reibungslos funktioniert, empfiehlt sich gründliches Testen, idealerweise auf realen Geräten.</w:t>
+      </w:r>
+    </w:p>
+    <w:p>
+      <w:pPr>
+        <w:numPr>
+          <w:ilvl w:val="0"/>
+          <w:numId w:val="1"/>
+        </w:numPr>
+        <w:rPr>
+          <w:sz w:val="32"/>
+          <w:szCs w:val="32"/>
+          <w:lang w:val="en-CH"/>
+        </w:rPr>
+      </w:pPr>
+      <w:r>
+        <w:rPr>
+          <w:b/>
+          <w:bCs/>
+          <w:sz w:val="32"/>
+          <w:szCs w:val="32"/>
+          <w:lang w:val="en-CH"/>
+        </w:rPr>
+        <w:t>Einhaltung von Richtlinien</w:t>
+      </w:r>
+      <w:r>
+        <w:rPr>
+          <w:sz w:val="32"/>
+          <w:szCs w:val="32"/>
+          <w:lang w:val="en-CH"/>
+        </w:rPr>
+        <w:t>:</w:t>
+      </w:r>
+    </w:p>
+    <w:p>
+      <w:pPr>
+        <w:numPr>
+          <w:ilvl w:val="1"/>
+          <w:numId w:val="1"/>
+        </w:numPr>
+        <w:rPr>
+          <w:sz w:val="32"/>
+          <w:szCs w:val="32"/>
+          <w:lang w:val="en-CH"/>
+        </w:rPr>
+      </w:pPr>
+      <w:r>
+        <w:rPr>
+          <w:sz w:val="32"/>
+          <w:szCs w:val="32"/>
+          <w:lang w:val="en-CH"/>
+        </w:rPr>
+        <w:lastRenderedPageBreak/>
+        <w:t>Stelle sicher, dass die App den Richtlinien des </w:t>
+      </w:r>
+      <w:r>
+        <w:rPr>
+          <w:b/>
+          <w:bCs/>
+          <w:sz w:val="32"/>
+          <w:szCs w:val="32"/>
+          <w:lang w:val="en-CH"/>
+        </w:rPr>
+        <w:t>Apple App Store</w:t>
+      </w:r>
+      <w:r>
+        <w:rPr>
+          <w:sz w:val="32"/>
+          <w:szCs w:val="32"/>
+          <w:lang w:val="en-CH"/>
+        </w:rPr>
+        <w:t> und </w:t>
+      </w:r>
+      <w:r>
+        <w:rPr>
+          <w:b/>
+          <w:bCs/>
+          <w:sz w:val="32"/>
+          <w:szCs w:val="32"/>
+          <w:lang w:val="en-CH"/>
+        </w:rPr>
+        <w:t>Google Play Store</w:t>
+      </w:r>
+      <w:r>
+        <w:rPr>
+          <w:sz w:val="32"/>
+          <w:szCs w:val="32"/>
+          <w:lang w:val="en-CH"/>
+        </w:rPr>
+        <w:t> entspricht, z. B. in Bezug auf Datenschutz, Benutzererfahrung und Inhalte.</w:t>
+      </w:r>
+    </w:p>
+    <w:p>
+      <w:pPr>
+        <w:numPr>
+          <w:ilvl w:val="0"/>
+          <w:numId w:val="1"/>
+        </w:numPr>
+        <w:rPr>
+          <w:sz w:val="32"/>
+          <w:szCs w:val="32"/>
+          <w:lang w:val="en-CH"/>
+        </w:rPr>
+      </w:pPr>
+      <w:r>
+        <w:rPr>
+          <w:b/>
+          <w:bCs/>
+          <w:sz w:val="32"/>
+          <w:szCs w:val="32"/>
+          <w:lang w:val="en-CH"/>
+        </w:rPr>
+        <w:t>Icon, Screenshots und Beschreibung</w:t>
+      </w:r>
+      <w:r>
+        <w:rPr>
+          <w:sz w:val="32"/>
+          <w:szCs w:val="32"/>
+          <w:lang w:val="en-CH"/>
+        </w:rPr>
+        <w:t>:</w:t>
+      </w:r>
+    </w:p>
+    <w:p>
+      <w:pPr>
+        <w:numPr>
+          <w:ilvl w:val="1"/>
+          <w:numId w:val="1"/>
+        </w:numPr>
+        <w:rPr>
+          <w:sz w:val="32"/>
+          <w:szCs w:val="32"/>
+          <w:lang w:val="en-CH"/>
+        </w:rPr>
+      </w:pPr>
+      <w:r>
+        <w:rPr>
+          <w:sz w:val="32"/>
+          <w:szCs w:val="32"/>
+          <w:lang w:val="en-CH"/>
+        </w:rPr>
+        <w:t>Diese sind für den App-Store-Eintrag erforderlich und sollten klar und ansprechend gestaltet sein.</w:t>
+      </w:r>
+    </w:p>
+    <w:p>
+      <w:pPr>
+        <w:numPr>
+          <w:ilvl w:val="0"/>
+          <w:numId w:val="1"/>
+        </w:numPr>
+        <w:rPr>
+          <w:sz w:val="32"/>
+          <w:szCs w:val="32"/>
+          <w:lang w:val="en-CH"/>
+        </w:rPr>
+      </w:pPr>
+      <w:r>
+        <w:rPr>
+          <w:b/>
+          <w:bCs/>
+          <w:sz w:val="32"/>
+          <w:szCs w:val="32"/>
+          <w:lang w:val="en-CH"/>
+        </w:rPr>
+        <w:t>Lokale Speicherung und Datenschutz</w:t>
+      </w:r>
+      <w:r>
+        <w:rPr>
+          <w:sz w:val="32"/>
+          <w:szCs w:val="32"/>
+          <w:lang w:val="en-CH"/>
+        </w:rPr>
+        <w:t>:</w:t>
+      </w:r>
+    </w:p>
+    <w:p>
+      <w:pPr>
+        <w:numPr>
+          <w:ilvl w:val="1"/>
+          <w:numId w:val="1"/>
+        </w:numPr>
+        <w:rPr>
+          <w:sz w:val="32"/>
+          <w:szCs w:val="32"/>
+          <w:lang w:val="en-CH"/>
+        </w:rPr>
+      </w:pPr>
+      <w:r>
+        <w:rPr>
+          <w:sz w:val="32"/>
+          <w:szCs w:val="32"/>
+          <w:lang w:val="en-CH"/>
+        </w:rPr>
+        <w:t>Auch ohne Server-Verbindung ist es wichtig, sicherzustellen, dass die lokal gespeicherten Daten sicher sind und ggf. DSGVO-konform gehandhabt werden.</w:t>
+      </w:r>
+    </w:p>
+    <w:p>
+      <w:pPr>
+        <w:numPr>
+          <w:ilvl w:val="0"/>
+          <w:numId w:val="1"/>
+        </w:numPr>
+        <w:rPr>
+          <w:sz w:val="32"/>
+          <w:szCs w:val="32"/>
+          <w:lang w:val="en-CH"/>
+        </w:rPr>
+      </w:pPr>
+      <w:r>
+        <w:rPr>
+          <w:b/>
+          <w:bCs/>
+          <w:sz w:val="32"/>
+          <w:szCs w:val="32"/>
+          <w:lang w:val="en-CH"/>
+        </w:rPr>
+        <w:t>Beta-Testing</w:t>
+      </w:r>
+      <w:r>
+        <w:rPr>
+          <w:sz w:val="32"/>
+          <w:szCs w:val="32"/>
+          <w:lang w:val="en-CH"/>
+        </w:rPr>
+        <w:t>:</w:t>
+      </w:r>
+    </w:p>
+    <w:p>
+      <w:pPr>
+        <w:numPr>
+          <w:ilvl w:val="1"/>
+          <w:numId w:val="1"/>
+        </w:numPr>
+        <w:rPr>
+          <w:sz w:val="32"/>
+          <w:szCs w:val="32"/>
+          <w:lang w:val="en-CH"/>
+        </w:rPr>
+      </w:pPr>
+      <w:r>
+        <w:rPr>
+          <w:sz w:val="32"/>
+          <w:szCs w:val="32"/>
+          <w:lang w:val="en-CH"/>
+        </w:rPr>
+        <w:t>Verwende Plattformen wie </w:t>
+      </w:r>
+      <w:r>
+        <w:rPr>
+          <w:b/>
+          <w:bCs/>
+          <w:sz w:val="32"/>
+          <w:szCs w:val="32"/>
+          <w:lang w:val="en-CH"/>
+        </w:rPr>
+        <w:t>TestFlight</w:t>
+      </w:r>
+      <w:r>
+        <w:rPr>
+          <w:sz w:val="32"/>
+          <w:szCs w:val="32"/>
+          <w:lang w:val="en-CH"/>
+        </w:rPr>
+        <w:t> für iOS und </w:t>
+      </w:r>
+      <w:r>
+        <w:rPr>
+          <w:b/>
+          <w:bCs/>
+          <w:sz w:val="32"/>
+          <w:szCs w:val="32"/>
+          <w:lang w:val="en-CH"/>
+        </w:rPr>
+        <w:t>Google Play Console</w:t>
+      </w:r>
+      <w:r>
+        <w:rPr>
+          <w:sz w:val="32"/>
+          <w:szCs w:val="32"/>
+          <w:lang w:val="en-CH"/>
+        </w:rPr>
+        <w:t> für Android, um die App vor dem Release mit Beta-Testern zu teilen.</w:t>
+      </w:r>
+    </w:p>
+    <w:p>
+      <w:pPr>
+        <w:rPr>
+          <w:sz w:val="32"/>
+          <w:szCs w:val="32"/>
+          <w:lang w:val="en-CH"/>
+        </w:rPr>
+      </w:pPr>
+    </w:p>
+    <w:p>
+      <w:pPr>
+        <w:pStyle w:val="Heading1"/>
+      </w:pPr>
+      <w:bookmarkStart w:id="3" w:name="_Toc181526264"/>
+      <w:r>
+        <w:t>Android App Release</w:t>
+      </w:r>
+      <w:bookmarkEnd w:id="3"/>
+    </w:p>
+    <w:p>
+      <w:pPr>
+        <w:rPr>
+          <w:b/>
+          <w:bCs/>
+          <w:sz w:val="32"/>
+          <w:szCs w:val="32"/>
+          <w:lang w:val="en-CH"/>
+        </w:rPr>
+      </w:pPr>
+      <w:r>
+        <w:rPr>
+          <w:b/>
+          <w:bCs/>
+          <w:sz w:val="32"/>
+          <w:szCs w:val="32"/>
+          <w:lang w:val="en-CH"/>
+        </w:rPr>
+        <w:t>Schritt 1: App-Signierung einrichten</w:t>
+      </w:r>
+    </w:p>
+    <w:p>
+      <w:pPr>
+        <w:numPr>
+          <w:ilvl w:val="0"/>
+          <w:numId w:val="2"/>
+        </w:numPr>
+        <w:rPr>
+          <w:sz w:val="32"/>
+          <w:szCs w:val="32"/>
+          <w:lang w:val="en-CH"/>
+        </w:rPr>
+      </w:pPr>
+      <w:r>
+        <w:rPr>
+          <w:sz w:val="32"/>
+          <w:szCs w:val="32"/>
+          <w:lang w:val="en-CH"/>
+        </w:rPr>
+        <w:t>Öffne das Projekt in </w:t>
+      </w:r>
+      <w:r>
+        <w:rPr>
+          <w:b/>
+          <w:bCs/>
+          <w:sz w:val="32"/>
+          <w:szCs w:val="32"/>
+          <w:lang w:val="en-CH"/>
+        </w:rPr>
+        <w:t>Android Studio</w:t>
+      </w:r>
+      <w:r>
+        <w:rPr>
+          <w:sz w:val="32"/>
+          <w:szCs w:val="32"/>
+          <w:lang w:val="en-CH"/>
+        </w:rPr>
+        <w:t>.</w:t>
+      </w:r>
+    </w:p>
+    <w:p>
+      <w:pPr>
+        <w:numPr>
+          <w:ilvl w:val="0"/>
+          <w:numId w:val="2"/>
+        </w:numPr>
+        <w:rPr>
+          <w:sz w:val="32"/>
+          <w:szCs w:val="32"/>
+          <w:lang w:val="en-CH"/>
+        </w:rPr>
+      </w:pPr>
+      <w:r>
+        <w:rPr>
+          <w:sz w:val="32"/>
+          <w:szCs w:val="32"/>
+          <w:lang w:val="en-CH"/>
+        </w:rPr>
+        <w:t>Erstelle ein neues Keystore-File:</w:t>
+      </w:r>
+    </w:p>
+    <w:p>
+      <w:pPr>
+        <w:numPr>
+          <w:ilvl w:val="1"/>
+          <w:numId w:val="2"/>
+        </w:numPr>
+        <w:rPr>
+          <w:sz w:val="32"/>
+          <w:szCs w:val="32"/>
+          <w:lang w:val="en-CH"/>
+        </w:rPr>
+      </w:pPr>
+      <w:r>
+        <w:rPr>
+          <w:sz w:val="32"/>
+          <w:szCs w:val="32"/>
+          <w:lang w:val="en-CH"/>
+        </w:rPr>
+        <w:t>Build &gt; Generate Signed Bundle / APK &gt; APK</w:t>
+      </w:r>
+    </w:p>
+    <w:p>
+      <w:pPr>
+        <w:numPr>
+          <w:ilvl w:val="1"/>
+          <w:numId w:val="2"/>
+        </w:numPr>
+        <w:rPr>
+          <w:sz w:val="32"/>
+          <w:szCs w:val="32"/>
+          <w:lang w:val="en-CH"/>
+        </w:rPr>
+      </w:pPr>
+      <w:r>
+        <w:rPr>
+          <w:sz w:val="32"/>
+          <w:szCs w:val="32"/>
+          <w:lang w:val="en-CH"/>
+        </w:rPr>
+        <w:t>Erstelle einen neuen Keystore, setze ein Passwort und sichere es ab.</w:t>
+      </w:r>
+    </w:p>
+    <w:p>
+      <w:pPr>
+        <w:numPr>
+          <w:ilvl w:val="0"/>
+          <w:numId w:val="2"/>
+        </w:numPr>
+        <w:rPr>
+          <w:sz w:val="32"/>
+          <w:szCs w:val="32"/>
+          <w:lang w:val="en-CH"/>
+        </w:rPr>
+      </w:pPr>
+      <w:r>
+        <w:rPr>
+          <w:sz w:val="32"/>
+          <w:szCs w:val="32"/>
+          <w:lang w:val="en-CH"/>
+        </w:rPr>
+        <w:t>Füge die Keystore-Informationen in die android/app/build.gradle Datei ein:</w:t>
+      </w:r>
+    </w:p>
+    <w:p>
+      <w:pPr>
+        <w:rPr>
+          <w:sz w:val="32"/>
+          <w:szCs w:val="32"/>
+          <w:lang w:val="en-CH"/>
+        </w:rPr>
+      </w:pPr>
+      <w:r>
+        <w:rPr>
+          <w:sz w:val="32"/>
+          <w:szCs w:val="32"/>
+          <w:lang w:val="en-CH"/>
+        </w:rPr>
+        <w:t>gradle</w:t>
+      </w:r>
+    </w:p>
+    <w:p>
+      <w:pPr>
+        <w:rPr>
+          <w:color w:val="FF0000"/>
+          <w:sz w:val="32"/>
+          <w:szCs w:val="32"/>
+          <w:lang w:val="en-CH"/>
+        </w:rPr>
+      </w:pPr>
+      <w:r>
+        <w:rPr>
+          <w:color w:val="FF0000"/>
+          <w:sz w:val="32"/>
+          <w:szCs w:val="32"/>
+          <w:lang w:val="en-CH"/>
+        </w:rPr>
+        <w:t>Copy code</w:t>
+      </w:r>
+    </w:p>
+    <w:p>
+      <w:pPr>
+        <w:rPr>
+          <w:color w:val="FF0000"/>
+          <w:sz w:val="32"/>
+          <w:szCs w:val="32"/>
+          <w:lang w:val="en-CH"/>
+        </w:rPr>
+      </w:pPr>
+      <w:r>
+        <w:rPr>
+          <w:color w:val="FF0000"/>
+          <w:sz w:val="32"/>
+          <w:szCs w:val="32"/>
+          <w:lang w:val="en-CH"/>
+        </w:rPr>
+        <w:lastRenderedPageBreak/>
+        <w:t>android {</w:t>
+      </w:r>
+    </w:p>
+    <w:p>
+      <w:pPr>
+        <w:rPr>
+          <w:color w:val="FF0000"/>
+          <w:sz w:val="32"/>
+          <w:szCs w:val="32"/>
+          <w:lang w:val="en-CH"/>
+        </w:rPr>
+      </w:pPr>
+      <w:r>
+        <w:rPr>
+          <w:color w:val="FF0000"/>
+          <w:sz w:val="32"/>
+          <w:szCs w:val="32"/>
+          <w:lang w:val="en-CH"/>
+        </w:rPr>
+        <w:t xml:space="preserve">    ...</w:t>
+      </w:r>
+    </w:p>
+    <w:p>
+      <w:pPr>
+        <w:rPr>
+          <w:color w:val="FF0000"/>
+          <w:sz w:val="32"/>
+          <w:szCs w:val="32"/>
+          <w:lang w:val="en-CH"/>
+        </w:rPr>
+      </w:pPr>
+      <w:r>
+        <w:rPr>
+          <w:color w:val="FF0000"/>
+          <w:sz w:val="32"/>
+          <w:szCs w:val="32"/>
+          <w:lang w:val="en-CH"/>
+        </w:rPr>
+        <w:t xml:space="preserve">    signingConfigs {</w:t>
+      </w:r>
+    </w:p>
+    <w:p>
+      <w:pPr>
+        <w:rPr>
+          <w:color w:val="FF0000"/>
+          <w:sz w:val="32"/>
+          <w:szCs w:val="32"/>
+          <w:lang w:val="en-CH"/>
+        </w:rPr>
+      </w:pPr>
+      <w:r>
+        <w:rPr>
+          <w:color w:val="FF0000"/>
+          <w:sz w:val="32"/>
+          <w:szCs w:val="32"/>
+          <w:lang w:val="en-CH"/>
+        </w:rPr>
+        <w:t xml:space="preserve">        release {</w:t>
+      </w:r>
+    </w:p>
+    <w:p>
+      <w:pPr>
+        <w:rPr>
+          <w:color w:val="FF0000"/>
+          <w:sz w:val="32"/>
+          <w:szCs w:val="32"/>
+          <w:lang w:val="en-CH"/>
+        </w:rPr>
+      </w:pPr>
+      <w:r>
+        <w:rPr>
+          <w:color w:val="FF0000"/>
+          <w:sz w:val="32"/>
+          <w:szCs w:val="32"/>
+          <w:lang w:val="en-CH"/>
+        </w:rPr>
+        <w:t xml:space="preserve">            storeFile file('path/to/your/keystore/file')</w:t>
+      </w:r>
+    </w:p>
+    <w:p>
+      <w:pPr>
+        <w:rPr>
+          <w:color w:val="FF0000"/>
+          <w:sz w:val="32"/>
+          <w:szCs w:val="32"/>
+          <w:lang w:val="en-CH"/>
+        </w:rPr>
+      </w:pPr>
+      <w:r>
+        <w:rPr>
+          <w:color w:val="FF0000"/>
+          <w:sz w:val="32"/>
+          <w:szCs w:val="32"/>
+          <w:lang w:val="en-CH"/>
+        </w:rPr>
+        <w:t xml:space="preserve">            storePassword 'your-password'</w:t>
+      </w:r>
+    </w:p>
+    <w:p>
+      <w:pPr>
+        <w:rPr>
+          <w:color w:val="FF0000"/>
+          <w:sz w:val="32"/>
+          <w:szCs w:val="32"/>
+          <w:lang w:val="en-CH"/>
+        </w:rPr>
+      </w:pPr>
+      <w:r>
+        <w:rPr>
+          <w:color w:val="FF0000"/>
+          <w:sz w:val="32"/>
+          <w:szCs w:val="32"/>
+          <w:lang w:val="en-CH"/>
+        </w:rPr>
+        <w:t xml:space="preserve">            keyAlias 'your-key-alias'</w:t>
+      </w:r>
+    </w:p>
+    <w:p>
+      <w:pPr>
+        <w:rPr>
+          <w:color w:val="FF0000"/>
+          <w:sz w:val="32"/>
+          <w:szCs w:val="32"/>
+          <w:lang w:val="en-CH"/>
+        </w:rPr>
+      </w:pPr>
+      <w:r>
+        <w:rPr>
+          <w:color w:val="FF0000"/>
+          <w:sz w:val="32"/>
+          <w:szCs w:val="32"/>
+          <w:lang w:val="en-CH"/>
+        </w:rPr>
+        <w:t xml:space="preserve">            keyPassword 'your-key-password'</w:t>
+      </w:r>
+    </w:p>
+    <w:p>
+      <w:pPr>
+        <w:rPr>
+          <w:color w:val="FF0000"/>
+          <w:sz w:val="32"/>
+          <w:szCs w:val="32"/>
+          <w:lang w:val="en-CH"/>
+        </w:rPr>
+      </w:pPr>
+      <w:r>
+        <w:rPr>
+          <w:color w:val="FF0000"/>
+          <w:sz w:val="32"/>
+          <w:szCs w:val="32"/>
+          <w:lang w:val="en-CH"/>
+        </w:rPr>
+        <w:t xml:space="preserve">        }</w:t>
+      </w:r>
+    </w:p>
+    <w:p>
+      <w:pPr>
+        <w:rPr>
+          <w:color w:val="FF0000"/>
+          <w:sz w:val="32"/>
+          <w:szCs w:val="32"/>
+          <w:lang w:val="en-CH"/>
+        </w:rPr>
+      </w:pPr>
+      <w:r>
+        <w:rPr>
+          <w:color w:val="FF0000"/>
+          <w:sz w:val="32"/>
+          <w:szCs w:val="32"/>
+          <w:lang w:val="en-CH"/>
+        </w:rPr>
+        <w:t xml:space="preserve">    }</w:t>
+      </w:r>
+    </w:p>
+    <w:p>
+      <w:pPr>
+        <w:rPr>
+          <w:color w:val="FF0000"/>
+          <w:sz w:val="32"/>
+          <w:szCs w:val="32"/>
+          <w:lang w:val="en-CH"/>
+        </w:rPr>
+      </w:pPr>
+      <w:r>
+        <w:rPr>
+          <w:color w:val="FF0000"/>
+          <w:sz w:val="32"/>
+          <w:szCs w:val="32"/>
+          <w:lang w:val="en-CH"/>
+        </w:rPr>
+        <w:t xml:space="preserve">    buildTypes {</w:t>
+      </w:r>
+    </w:p>
+    <w:p>
+      <w:pPr>
+        <w:rPr>
+          <w:color w:val="FF0000"/>
+          <w:sz w:val="32"/>
+          <w:szCs w:val="32"/>
+          <w:lang w:val="en-CH"/>
+        </w:rPr>
+      </w:pPr>
+      <w:r>
+        <w:rPr>
+          <w:color w:val="FF0000"/>
+          <w:sz w:val="32"/>
+          <w:szCs w:val="32"/>
+          <w:lang w:val="en-CH"/>
+        </w:rPr>
+        <w:t xml:space="preserve">        release {</w:t>
+      </w:r>
+    </w:p>
+    <w:p>
+      <w:pPr>
+        <w:rPr>
+          <w:color w:val="FF0000"/>
+          <w:sz w:val="32"/>
+          <w:szCs w:val="32"/>
+          <w:lang w:val="en-CH"/>
+        </w:rPr>
+      </w:pPr>
+      <w:r>
+        <w:rPr>
+          <w:color w:val="FF0000"/>
+          <w:sz w:val="32"/>
+          <w:szCs w:val="32"/>
+          <w:lang w:val="en-CH"/>
+        </w:rPr>
+        <w:t xml:space="preserve">            signingConfig signingConfigs.release</w:t>
+      </w:r>
+    </w:p>
+    <w:p>
+      <w:pPr>
+        <w:rPr>
+          <w:color w:val="FF0000"/>
+          <w:sz w:val="32"/>
+          <w:szCs w:val="32"/>
+          <w:lang w:val="en-CH"/>
+        </w:rPr>
+      </w:pPr>
+      <w:r>
+        <w:rPr>
+          <w:color w:val="FF0000"/>
+          <w:sz w:val="32"/>
+          <w:szCs w:val="32"/>
+          <w:lang w:val="en-CH"/>
+        </w:rPr>
+        <w:t xml:space="preserve">            minifyEnabled true // optional, für Code-Minimierung</w:t>
+      </w:r>
+    </w:p>
+    <w:p>
+      <w:pPr>
+        <w:rPr>
+          <w:color w:val="FF0000"/>
+          <w:sz w:val="32"/>
+          <w:szCs w:val="32"/>
+          <w:lang w:val="en-CH"/>
+        </w:rPr>
+      </w:pPr>
+      <w:r>
+        <w:rPr>
+          <w:color w:val="FF0000"/>
+          <w:sz w:val="32"/>
+          <w:szCs w:val="32"/>
+          <w:lang w:val="en-CH"/>
+        </w:rPr>
+        <w:t xml:space="preserve">            proguardFiles getDefaultProguardFile('proguard-android-optimize.txt'), 'proguard-rules.pro'</w:t>
+      </w:r>
+    </w:p>
+    <w:p>
+      <w:pPr>
+        <w:rPr>
+          <w:color w:val="FF0000"/>
+          <w:sz w:val="32"/>
+          <w:szCs w:val="32"/>
+          <w:lang w:val="en-CH"/>
+        </w:rPr>
+      </w:pPr>
+      <w:r>
+        <w:rPr>
+          <w:color w:val="FF0000"/>
+          <w:sz w:val="32"/>
+          <w:szCs w:val="32"/>
+          <w:lang w:val="en-CH"/>
+        </w:rPr>
+        <w:t xml:space="preserve">        }</w:t>
+      </w:r>
+    </w:p>
+    <w:p>
+      <w:pPr>
+        <w:rPr>
+          <w:color w:val="FF0000"/>
+          <w:sz w:val="32"/>
+          <w:szCs w:val="32"/>
+          <w:lang w:val="en-CH"/>
+        </w:rPr>
+      </w:pPr>
+      <w:r>
+        <w:rPr>
+          <w:color w:val="FF0000"/>
+          <w:sz w:val="32"/>
+          <w:szCs w:val="32"/>
+          <w:lang w:val="en-CH"/>
+        </w:rPr>
+        <w:t xml:space="preserve">    }</w:t>
+      </w:r>
+    </w:p>
+    <w:p>
+      <w:pPr>
+        <w:rPr>
+          <w:color w:val="FF0000"/>
+          <w:sz w:val="32"/>
+          <w:szCs w:val="32"/>
+          <w:lang w:val="en-CH"/>
+        </w:rPr>
+      </w:pPr>
+      <w:r>
+        <w:rPr>
+          <w:color w:val="FF0000"/>
+          <w:sz w:val="32"/>
+          <w:szCs w:val="32"/>
+          <w:lang w:val="en-CH"/>
+        </w:rPr>
+        <w:t>}</w:t>
+      </w:r>
+    </w:p>
+    <w:p>
+      <w:pPr>
+        <w:rPr>
+          <w:color w:val="FF0000"/>
+          <w:sz w:val="32"/>
+          <w:szCs w:val="32"/>
+          <w:lang w:val="en-CH"/>
+        </w:rPr>
+      </w:pPr>
+    </w:p>
+    <w:p>
+      <w:pPr>
+        <w:rPr>
+          <w:b/>
+          <w:bCs/>
+          <w:color w:val="000000" w:themeColor="text1"/>
+          <w:sz w:val="32"/>
+          <w:szCs w:val="32"/>
+          <w:lang w:val="en-CH"/>
+        </w:rPr>
+      </w:pPr>
+      <w:r>
+        <w:rPr>
+          <w:b/>
+          <w:bCs/>
+          <w:color w:val="000000" w:themeColor="text1"/>
+          <w:sz w:val="32"/>
+          <w:szCs w:val="32"/>
+          <w:lang w:val="en-CH"/>
+        </w:rPr>
+        <w:t>Schritt 2: Release-Build erstellen</w:t>
+      </w:r>
+    </w:p>
+    <w:p>
+      <w:pPr>
+        <w:numPr>
+          <w:ilvl w:val="0"/>
+          <w:numId w:val="3"/>
+        </w:numPr>
+        <w:rPr>
+          <w:color w:val="000000" w:themeColor="text1"/>
+          <w:sz w:val="32"/>
+          <w:szCs w:val="32"/>
+          <w:lang w:val="en-CH"/>
+        </w:rPr>
+      </w:pPr>
+      <w:r>
+        <w:rPr>
+          <w:color w:val="000000" w:themeColor="text1"/>
+          <w:sz w:val="32"/>
+          <w:szCs w:val="32"/>
+          <w:lang w:val="en-CH"/>
+        </w:rPr>
+        <w:t>Führe den Befehl aus, um die APK zu erstellen:</w:t>
+      </w:r>
+    </w:p>
+    <w:p>
+      <w:pPr>
+        <w:rPr>
+          <w:color w:val="FF0000"/>
+          <w:sz w:val="32"/>
+          <w:szCs w:val="32"/>
+          <w:lang w:val="en-CH"/>
+        </w:rPr>
+      </w:pPr>
+      <w:r>
+        <w:rPr>
+          <w:color w:val="FF0000"/>
+          <w:sz w:val="32"/>
+          <w:szCs w:val="32"/>
+          <w:lang w:val="en-CH"/>
+        </w:rPr>
+        <w:t>Copy code</w:t>
+      </w:r>
+    </w:p>
+    <w:p>
+      <w:pPr>
+        <w:rPr>
+          <w:color w:val="FF0000"/>
+          <w:sz w:val="32"/>
+          <w:szCs w:val="32"/>
+          <w:lang w:val="en-CH"/>
+        </w:rPr>
+      </w:pPr>
+      <w:r>
+        <w:rPr>
+          <w:color w:val="FF0000"/>
+          <w:sz w:val="32"/>
+          <w:szCs w:val="32"/>
+          <w:lang w:val="en-CH"/>
+        </w:rPr>
+        <w:t>cd android</w:t>
+      </w:r>
+    </w:p>
+    <w:p>
+      <w:pPr>
+        <w:rPr>
+          <w:color w:val="FF0000"/>
+          <w:sz w:val="32"/>
+          <w:szCs w:val="32"/>
+          <w:lang w:val="en-CH"/>
+        </w:rPr>
+      </w:pPr>
+      <w:r>
+        <w:rPr>
+          <w:color w:val="FF0000"/>
+          <w:sz w:val="32"/>
+          <w:szCs w:val="32"/>
+          <w:lang w:val="en-CH"/>
+        </w:rPr>
+        <w:t>./gradlew assembleRelease</w:t>
+      </w:r>
+    </w:p>
+    <w:p>
+      <w:pPr>
+        <w:numPr>
+          <w:ilvl w:val="0"/>
+          <w:numId w:val="3"/>
+        </w:numPr>
+        <w:rPr>
+          <w:color w:val="000000" w:themeColor="text1"/>
+          <w:sz w:val="32"/>
+          <w:szCs w:val="32"/>
+          <w:lang w:val="en-CH"/>
+        </w:rPr>
+      </w:pPr>
+      <w:r>
+        <w:rPr>
+          <w:color w:val="000000" w:themeColor="text1"/>
+          <w:sz w:val="32"/>
+          <w:szCs w:val="32"/>
+          <w:lang w:val="en-CH"/>
+        </w:rPr>
+        <w:lastRenderedPageBreak/>
+        <w:t>Nach erfolgreichem Build findest du die signierte APK-Datei im Verzeichnis android/app/build/outputs/apk/release.</w:t>
+      </w:r>
+    </w:p>
+    <w:p>
+      <w:pPr>
+        <w:rPr>
+          <w:b/>
+          <w:bCs/>
+          <w:color w:val="000000" w:themeColor="text1"/>
+          <w:sz w:val="32"/>
+          <w:szCs w:val="32"/>
+          <w:lang w:val="en-CH"/>
+        </w:rPr>
+      </w:pPr>
+      <w:r>
+        <w:rPr>
+          <w:b/>
+          <w:bCs/>
+          <w:color w:val="000000" w:themeColor="text1"/>
+          <w:sz w:val="32"/>
+          <w:szCs w:val="32"/>
+          <w:lang w:val="en-CH"/>
+        </w:rPr>
+        <w:t>Schritt 3: APK auf Google Play hochladen</w:t>
+      </w:r>
+    </w:p>
+    <w:p>
+      <w:pPr>
+        <w:numPr>
+          <w:ilvl w:val="0"/>
+          <w:numId w:val="4"/>
+        </w:numPr>
+        <w:rPr>
+          <w:color w:val="000000" w:themeColor="text1"/>
+          <w:sz w:val="32"/>
+          <w:szCs w:val="32"/>
+          <w:lang w:val="en-CH"/>
+        </w:rPr>
+      </w:pPr>
+      <w:r>
+        <w:rPr>
+          <w:color w:val="000000" w:themeColor="text1"/>
+          <w:sz w:val="32"/>
+          <w:szCs w:val="32"/>
+          <w:lang w:val="en-CH"/>
+        </w:rPr>
+        <w:t>Melde dich in der </w:t>
+      </w:r>
+      <w:r>
+        <w:rPr>
+          <w:b/>
+          <w:bCs/>
+          <w:color w:val="000000" w:themeColor="text1"/>
+          <w:sz w:val="32"/>
+          <w:szCs w:val="32"/>
+          <w:lang w:val="en-CH"/>
+        </w:rPr>
+        <w:t>Google Play Console</w:t>
+      </w:r>
+      <w:r>
+        <w:rPr>
+          <w:color w:val="000000" w:themeColor="text1"/>
+          <w:sz w:val="32"/>
+          <w:szCs w:val="32"/>
+          <w:lang w:val="en-CH"/>
+        </w:rPr>
+        <w:t> an und erstelle ein neues App-Projekt.</w:t>
+      </w:r>
+    </w:p>
+    <w:p>
+      <w:pPr>
+        <w:numPr>
+          <w:ilvl w:val="0"/>
+          <w:numId w:val="4"/>
+        </w:numPr>
+        <w:rPr>
+          <w:color w:val="000000" w:themeColor="text1"/>
+          <w:sz w:val="32"/>
+          <w:szCs w:val="32"/>
+          <w:lang w:val="en-CH"/>
+        </w:rPr>
+      </w:pPr>
+      <w:r>
+        <w:rPr>
+          <w:color w:val="000000" w:themeColor="text1"/>
+          <w:sz w:val="32"/>
+          <w:szCs w:val="32"/>
+          <w:lang w:val="en-CH"/>
+        </w:rPr>
+        <w:t>Lade die APK-Datei hoch, gib die nötigen Informationen an (Beschreibung, Screenshots, Altersfreigabe) und reiche sie zur Überprüfung ein.</w:t>
+      </w:r>
+    </w:p>
+    <w:p>
+      <w:pPr>
+        <w:rPr>
+          <w:color w:val="FF0000"/>
+          <w:sz w:val="32"/>
+          <w:szCs w:val="32"/>
+          <w:lang w:val="en-CH"/>
+        </w:rPr>
+      </w:pPr>
+    </w:p>
+    <w:p>
+      <w:pPr>
+        <w:pStyle w:val="Heading1"/>
+        <w:rPr>
+          <w:b/>
+          <w:bCs/>
+          <w:color w:val="FF0000"/>
+          <w:lang w:val="en-CH"/>
+        </w:rPr>
+      </w:pPr>
+      <w:bookmarkStart w:id="4" w:name="_Toc181526265"/>
+      <w:r>
+        <w:rPr>
+          <w:rStyle w:val="Heading2Char"/>
+          <w:lang w:val="en-CH"/>
+        </w:rPr>
+        <w:t>iOS App Release</w:t>
+      </w:r>
+      <w:bookmarkEnd w:id="4"/>
+    </w:p>
+    <w:p>
+      <w:pPr>
+        <w:rPr>
+          <w:b/>
+          <w:bCs/>
+          <w:color w:val="000000" w:themeColor="text1"/>
+          <w:sz w:val="32"/>
+          <w:szCs w:val="32"/>
+          <w:lang w:val="en-CH"/>
+        </w:rPr>
+      </w:pPr>
+      <w:r>
+        <w:rPr>
+          <w:b/>
+          <w:bCs/>
+          <w:color w:val="000000" w:themeColor="text1"/>
+          <w:sz w:val="32"/>
+          <w:szCs w:val="32"/>
+          <w:lang w:val="en-CH"/>
+        </w:rPr>
+        <w:t>Schritt 1: Projekt konfigurieren</w:t>
+      </w:r>
+    </w:p>
+    <w:p>
+      <w:pPr>
+        <w:numPr>
+          <w:ilvl w:val="0"/>
+          <w:numId w:val="5"/>
+        </w:numPr>
+        <w:rPr>
+          <w:color w:val="000000" w:themeColor="text1"/>
+          <w:sz w:val="32"/>
+          <w:szCs w:val="32"/>
+          <w:lang w:val="en-CH"/>
+        </w:rPr>
+      </w:pPr>
+      <w:r>
+        <w:rPr>
+          <w:color w:val="000000" w:themeColor="text1"/>
+          <w:sz w:val="32"/>
+          <w:szCs w:val="32"/>
+          <w:lang w:val="en-CH"/>
+        </w:rPr>
+        <w:t>Öffne das Projekt in </w:t>
+      </w:r>
+      <w:r>
+        <w:rPr>
+          <w:b/>
+          <w:bCs/>
+          <w:color w:val="000000" w:themeColor="text1"/>
+          <w:sz w:val="32"/>
+          <w:szCs w:val="32"/>
+          <w:lang w:val="en-CH"/>
+        </w:rPr>
+        <w:t>Xcode</w:t>
+      </w:r>
+      <w:r>
+        <w:rPr>
+          <w:color w:val="000000" w:themeColor="text1"/>
+          <w:sz w:val="32"/>
+          <w:szCs w:val="32"/>
+          <w:lang w:val="en-CH"/>
+        </w:rPr>
+        <w:t>.</w:t>
+      </w:r>
+    </w:p>
+    <w:p>
+      <w:pPr>
+        <w:numPr>
+          <w:ilvl w:val="0"/>
+          <w:numId w:val="5"/>
+        </w:numPr>
+        <w:rPr>
+          <w:color w:val="000000" w:themeColor="text1"/>
+          <w:sz w:val="32"/>
+          <w:szCs w:val="32"/>
+          <w:lang w:val="en-CH"/>
+        </w:rPr>
+      </w:pPr>
+      <w:r>
+        <w:rPr>
+          <w:color w:val="000000" w:themeColor="text1"/>
+          <w:sz w:val="32"/>
+          <w:szCs w:val="32"/>
+          <w:lang w:val="en-CH"/>
+        </w:rPr>
+        <w:t>Navigiere zu </w:t>
+      </w:r>
+      <w:r>
+        <w:rPr>
+          <w:b/>
+          <w:bCs/>
+          <w:color w:val="000000" w:themeColor="text1"/>
+          <w:sz w:val="32"/>
+          <w:szCs w:val="32"/>
+          <w:lang w:val="en-CH"/>
+        </w:rPr>
+        <w:t>Project &gt; Signing &amp; Capabilities</w:t>
+      </w:r>
+      <w:r>
+        <w:rPr>
+          <w:color w:val="000000" w:themeColor="text1"/>
+          <w:sz w:val="32"/>
+          <w:szCs w:val="32"/>
+          <w:lang w:val="en-CH"/>
+        </w:rPr>
+        <w:t> und stelle sicher, dass das richtige Team und die Bundle-ID ausgewählt sind.</w:t>
+      </w:r>
+    </w:p>
+    <w:p>
+      <w:pPr>
+        <w:numPr>
+          <w:ilvl w:val="0"/>
+          <w:numId w:val="5"/>
+        </w:numPr>
+        <w:rPr>
+          <w:color w:val="000000" w:themeColor="text1"/>
+          <w:sz w:val="32"/>
+          <w:szCs w:val="32"/>
+          <w:lang w:val="en-CH"/>
+        </w:rPr>
+      </w:pPr>
+      <w:r>
+        <w:rPr>
+          <w:color w:val="000000" w:themeColor="text1"/>
+          <w:sz w:val="32"/>
+          <w:szCs w:val="32"/>
+          <w:lang w:val="en-CH"/>
+        </w:rPr>
+        <w:t>Gehe zu </w:t>
+      </w:r>
+      <w:r>
+        <w:rPr>
+          <w:b/>
+          <w:bCs/>
+          <w:color w:val="000000" w:themeColor="text1"/>
+          <w:sz w:val="32"/>
+          <w:szCs w:val="32"/>
+          <w:lang w:val="en-CH"/>
+        </w:rPr>
+        <w:t>Build Settings</w:t>
+      </w:r>
+      <w:r>
+        <w:rPr>
+          <w:color w:val="000000" w:themeColor="text1"/>
+          <w:sz w:val="32"/>
+          <w:szCs w:val="32"/>
+          <w:lang w:val="en-CH"/>
+        </w:rPr>
+        <w:t> und setze den Build-Modus auf „Release“.</w:t>
+      </w:r>
+    </w:p>
+    <w:p>
+      <w:pPr>
+        <w:rPr>
+          <w:b/>
+          <w:bCs/>
+          <w:color w:val="000000" w:themeColor="text1"/>
+          <w:sz w:val="32"/>
+          <w:szCs w:val="32"/>
+          <w:lang w:val="en-CH"/>
+        </w:rPr>
+      </w:pPr>
+      <w:r>
+        <w:rPr>
+          <w:b/>
+          <w:bCs/>
+          <w:color w:val="000000" w:themeColor="text1"/>
+          <w:sz w:val="32"/>
+          <w:szCs w:val="32"/>
+          <w:lang w:val="en-CH"/>
+        </w:rPr>
+        <w:t>Schritt 2: Release-Build erstellen</w:t>
+      </w:r>
+    </w:p>
+    <w:p>
+      <w:pPr>
+        <w:numPr>
+          <w:ilvl w:val="0"/>
+          <w:numId w:val="6"/>
+        </w:numPr>
+        <w:rPr>
+          <w:color w:val="000000" w:themeColor="text1"/>
+          <w:sz w:val="32"/>
+          <w:szCs w:val="32"/>
+          <w:lang w:val="en-CH"/>
+        </w:rPr>
+      </w:pPr>
+      <w:r>
+        <w:rPr>
+          <w:color w:val="000000" w:themeColor="text1"/>
+          <w:sz w:val="32"/>
+          <w:szCs w:val="32"/>
+          <w:lang w:val="en-CH"/>
+        </w:rPr>
+        <w:t>Wähle im Xcode-Menü „Product &gt; Archive“.</w:t>
+      </w:r>
+    </w:p>
+    <w:p>
+      <w:pPr>
+        <w:numPr>
+          <w:ilvl w:val="0"/>
+          <w:numId w:val="6"/>
+        </w:numPr>
+        <w:rPr>
+          <w:color w:val="000000" w:themeColor="text1"/>
+          <w:sz w:val="32"/>
+          <w:szCs w:val="32"/>
+          <w:lang w:val="en-CH"/>
+        </w:rPr>
+      </w:pPr>
+      <w:r>
+        <w:rPr>
+          <w:color w:val="000000" w:themeColor="text1"/>
+          <w:sz w:val="32"/>
+          <w:szCs w:val="32"/>
+          <w:lang w:val="en-CH"/>
+        </w:rPr>
+        <w:t>Warte, bis der Build-Prozess abgeschlossen ist. Xcode zeigt dann das Archiv an.</w:t>
+      </w:r>
+    </w:p>
+    <w:p>
+      <w:pPr>
+        <w:numPr>
+          <w:ilvl w:val="0"/>
+          <w:numId w:val="6"/>
+        </w:numPr>
+        <w:rPr>
+          <w:color w:val="000000" w:themeColor="text1"/>
+          <w:sz w:val="32"/>
+          <w:szCs w:val="32"/>
+          <w:lang w:val="en-CH"/>
+        </w:rPr>
+      </w:pPr>
+      <w:r>
+        <w:rPr>
+          <w:color w:val="000000" w:themeColor="text1"/>
+          <w:sz w:val="32"/>
+          <w:szCs w:val="32"/>
+          <w:lang w:val="en-CH"/>
+        </w:rPr>
+        <w:t>Klicke auf „Distribute App“ und wähle „App Store Connect“.</w:t>
+      </w:r>
+    </w:p>
+    <w:p>
+      <w:pPr>
+        <w:numPr>
+          <w:ilvl w:val="0"/>
+          <w:numId w:val="6"/>
+        </w:numPr>
+        <w:rPr>
+          <w:color w:val="000000" w:themeColor="text1"/>
+          <w:sz w:val="32"/>
+          <w:szCs w:val="32"/>
+          <w:lang w:val="en-CH"/>
+        </w:rPr>
+      </w:pPr>
+      <w:r>
+        <w:rPr>
+          <w:color w:val="000000" w:themeColor="text1"/>
+          <w:sz w:val="32"/>
+          <w:szCs w:val="32"/>
+          <w:lang w:val="en-CH"/>
+        </w:rPr>
+        <w:t>Folge den Anweisungen, um die App zu signieren und zu verifizieren.</w:t>
+      </w:r>
+    </w:p>
+    <w:p>
+      <w:pPr>
+        <w:rPr>
+          <w:b/>
+          <w:bCs/>
+          <w:color w:val="000000" w:themeColor="text1"/>
+          <w:sz w:val="32"/>
+          <w:szCs w:val="32"/>
+          <w:lang w:val="en-CH"/>
+        </w:rPr>
+      </w:pPr>
+      <w:r>
+        <w:rPr>
+          <w:b/>
+          <w:bCs/>
+          <w:color w:val="000000" w:themeColor="text1"/>
+          <w:sz w:val="32"/>
+          <w:szCs w:val="32"/>
+          <w:lang w:val="en-CH"/>
+        </w:rPr>
+        <w:t>Schritt 3: App im App Store Connect hochladen</w:t>
+      </w:r>
+    </w:p>
+    <w:p>
+      <w:pPr>
+        <w:numPr>
+          <w:ilvl w:val="0"/>
+          <w:numId w:val="7"/>
+        </w:numPr>
+        <w:rPr>
+          <w:color w:val="000000" w:themeColor="text1"/>
+          <w:sz w:val="32"/>
+          <w:szCs w:val="32"/>
+          <w:lang w:val="en-CH"/>
+        </w:rPr>
+      </w:pPr>
+      <w:r>
+        <w:rPr>
+          <w:color w:val="000000" w:themeColor="text1"/>
+          <w:sz w:val="32"/>
+          <w:szCs w:val="32"/>
+          <w:lang w:val="en-CH"/>
+        </w:rPr>
+        <w:t>Nach erfolgreichem Upload zur </w:t>
+      </w:r>
+      <w:r>
+        <w:rPr>
+          <w:b/>
+          <w:bCs/>
+          <w:color w:val="000000" w:themeColor="text1"/>
+          <w:sz w:val="32"/>
+          <w:szCs w:val="32"/>
+          <w:lang w:val="en-CH"/>
+        </w:rPr>
+        <w:t>App Store Connect</w:t>
+      </w:r>
+      <w:r>
+        <w:rPr>
+          <w:color w:val="000000" w:themeColor="text1"/>
+          <w:sz w:val="32"/>
+          <w:szCs w:val="32"/>
+          <w:lang w:val="en-CH"/>
+        </w:rPr>
+        <w:t> Website navigieren.</w:t>
+      </w:r>
+    </w:p>
+    <w:p>
+      <w:pPr>
+        <w:numPr>
+          <w:ilvl w:val="0"/>
+          <w:numId w:val="7"/>
+        </w:numPr>
+        <w:rPr>
+          <w:color w:val="000000" w:themeColor="text1"/>
+          <w:sz w:val="32"/>
+          <w:szCs w:val="32"/>
+          <w:lang w:val="en-CH"/>
+        </w:rPr>
+      </w:pPr>
+      <w:r>
+        <w:rPr>
+          <w:color w:val="000000" w:themeColor="text1"/>
+          <w:sz w:val="32"/>
+          <w:szCs w:val="32"/>
+          <w:lang w:val="en-CH"/>
+        </w:rPr>
+        <w:lastRenderedPageBreak/>
+        <w:t>Erstelle einen neuen App-Eintrag, fülle die notwendigen Informationen aus und lade Screenshots hoch.</w:t>
+      </w:r>
+    </w:p>
+    <w:p>
+      <w:pPr>
+        <w:numPr>
+          <w:ilvl w:val="0"/>
+          <w:numId w:val="7"/>
+        </w:numPr>
+        <w:rPr>
+          <w:color w:val="000000" w:themeColor="text1"/>
+          <w:sz w:val="32"/>
+          <w:szCs w:val="32"/>
+          <w:lang w:val="en-CH"/>
+        </w:rPr>
+      </w:pPr>
+      <w:r>
+        <w:rPr>
+          <w:color w:val="000000" w:themeColor="text1"/>
+          <w:sz w:val="32"/>
+          <w:szCs w:val="32"/>
+          <w:lang w:val="en-CH"/>
+        </w:rPr>
+        <w:t>Reiche die App zur Überprüfung ein.</w:t>
+      </w:r>
+    </w:p>
+    <w:p>
+      <w:pPr>
+        <w:rPr>
+          <w:color w:val="FF0000"/>
+          <w:sz w:val="32"/>
+          <w:szCs w:val="32"/>
+          <w:lang w:val="en-CH"/>
+        </w:rPr>
+      </w:pPr>
+    </w:p>
+    <w:p>
+      <w:pPr>
+        <w:pStyle w:val="Heading1"/>
+        <w:rPr>
+          <w:lang w:val="en-CH"/>
+        </w:rPr>
+      </w:pPr>
+      <w:bookmarkStart w:id="5" w:name="_Toc181526266"/>
+      <w:r>
+        <w:rPr>
+          <w:lang w:val="en-CH"/>
+        </w:rPr>
+        <w:t>Finales Testing und Veröffentlichung</w:t>
+      </w:r>
+      <w:bookmarkEnd w:id="5"/>
+    </w:p>
+    <w:p>
+      <w:pPr>
+        <w:numPr>
+          <w:ilvl w:val="0"/>
+          <w:numId w:val="8"/>
+        </w:numPr>
+        <w:rPr>
+          <w:sz w:val="32"/>
+          <w:szCs w:val="32"/>
+          <w:lang w:val="en-CH"/>
+        </w:rPr>
+      </w:pPr>
+      <w:r>
+        <w:rPr>
+          <w:b/>
+          <w:bCs/>
+          <w:sz w:val="32"/>
+          <w:szCs w:val="32"/>
+          <w:lang w:val="en-CH"/>
+        </w:rPr>
+        <w:t>TestFlight (iOS)</w:t>
+      </w:r>
+      <w:r>
+        <w:rPr>
+          <w:sz w:val="32"/>
+          <w:szCs w:val="32"/>
+          <w:lang w:val="en-CH"/>
+        </w:rPr>
+        <w:t>: Verwende TestFlight für iOS, um die App mit Beta-Testern zu teilen und letzte Fehler zu finden.</w:t>
+      </w:r>
+    </w:p>
+    <w:p>
+      <w:pPr>
+        <w:numPr>
+          <w:ilvl w:val="0"/>
+          <w:numId w:val="8"/>
+        </w:numPr>
+        <w:rPr>
+          <w:sz w:val="32"/>
+          <w:szCs w:val="32"/>
+          <w:lang w:val="en-CH"/>
+        </w:rPr>
+      </w:pPr>
+      <w:r>
+        <w:rPr>
+          <w:b/>
+          <w:bCs/>
+          <w:sz w:val="32"/>
+          <w:szCs w:val="32"/>
+          <w:lang w:val="en-CH"/>
+        </w:rPr>
+        <w:t>Google Play Beta (Android)</w:t>
+      </w:r>
+      <w:r>
+        <w:rPr>
+          <w:sz w:val="32"/>
+          <w:szCs w:val="32"/>
+          <w:lang w:val="en-CH"/>
+        </w:rPr>
+        <w:t>: Google Play bietet ebenfalls die Möglichkeit, Beta-Tests vor dem offiziellen Release durchzuführen.</w:t>
+      </w:r>
+    </w:p>
+    <w:p>
+      <w:pPr>
+        <w:rPr>
+          <w:sz w:val="32"/>
+          <w:szCs w:val="32"/>
+          <w:lang w:val="en-CH"/>
+        </w:rPr>
+      </w:pPr>
+      <w:r>
+        <w:rPr>
+          <w:sz w:val="32"/>
+          <w:szCs w:val="32"/>
+          <w:lang w:val="en-CH"/>
+        </w:rPr>
+        <w:t>Sobald die Überprüfung abgeschlossen ist, wird die App im jeweiligen Store veröffentlicht.</w:t>
+      </w:r>
+    </w:p>
+    <w:p>
+      <w:pPr>
+        <w:rPr>
+          <w:sz w:val="32"/>
+          <w:szCs w:val="32"/>
+        </w:rPr>
+      </w:pPr>
+      <w:r>
+        <w:rPr>
+          <w:sz w:val="32"/>
+          <w:szCs w:val="32"/>
+        </w:rPr>
+        <w:br w:type="page"/>
+      </w:r>
+    </w:p>
+    <w:p>
+      <w:pPr>
+        <w:rPr>
+          <w:sz w:val="32"/>
+          <w:szCs w:val="32"/>
+        </w:rPr>
+      </w:pPr>
+      <w:r>
+        <w:rPr>
+          <w:noProof/>
+          <w:sz w:val="32"/>
+          <w:szCs w:val="32"/>
+        </w:rPr>
+        <w:lastRenderedPageBreak/>
         <w:drawing>
-          <wp:anchor distT="0" distB="0" distL="114300" distR="114300" simplePos="0" relativeHeight="251679744" behindDoc="0" locked="0" layoutInCell="1" allowOverlap="1" wp14:anchorId="69DEE2C4" wp14:editId="7CC1BE86">
+          <wp:anchor distT="0" distB="0" distL="114300" distR="114300" simplePos="0" relativeHeight="251679744" behindDoc="0" locked="0" layoutInCell="1" allowOverlap="1" wp14:anchorId="69DEE2C4" wp14:editId="4121422F">
             <wp:simplePos x="0" y="0"/>
             <wp:positionH relativeFrom="column">
-              <wp:posOffset>1454785</wp:posOffset>
+              <wp:posOffset>1465295</wp:posOffset>
             </wp:positionH>
             <wp:positionV relativeFrom="paragraph">
               <wp:posOffset>7748905</wp:posOffset>
             </wp:positionV>
             <wp:extent cx="2341907" cy="1473200"/>
-            <wp:effectExtent l="0" t="0" r="1270" b="0"/>
+            <wp:effectExtent l="0" t="0" r="0" b="0"/>
             <wp:wrapNone/>
             <wp:docPr id="1596881906" name="Grafik 16"/>
             <wp:cNvGraphicFramePr>
@@ -33,7 +2635,7 @@
                     </pic:cNvPicPr>
                   </pic:nvPicPr>
                   <pic:blipFill>
-                    <a:blip r:embed="rId4" cstate="print">
+                    <a:blip r:embed="rId6" cstate="print">
                       <a:extLst>
                         <a:ext uri="{28A0092B-C50C-407E-A947-70E740481C1C}">
                           <a14:useLocalDpi xmlns:a14="http://schemas.microsoft.com/office/drawing/2010/main" val="0"/>
@@ -70,6 +2672,8 @@
       <w:r>
         <w:rPr>
           <w:noProof/>
+          <w:sz w:val="32"/>
+          <w:szCs w:val="32"/>
         </w:rPr>
         <mc:AlternateContent>
           <mc:Choice Requires="wps">
@@ -140,6 +2744,8 @@
       <w:r>
         <w:rPr>
           <w:noProof/>
+          <w:sz w:val="32"/>
+          <w:szCs w:val="32"/>
         </w:rPr>
         <mc:AlternateContent>
           <mc:Choice Requires="wps">
@@ -271,6 +2877,8 @@
       <w:r>
         <w:rPr>
           <w:noProof/>
+          <w:sz w:val="32"/>
+          <w:szCs w:val="32"/>
         </w:rPr>
         <mc:AlternateContent>
           <mc:Choice Requires="wps">
@@ -356,7 +2964,7 @@
                 <v:stroke joinstyle="miter"/>
                 <v:path gradientshapeok="t" o:connecttype="rect"/>
               </v:shapetype>
-              <v:shape id="Textfeld 2" o:spid="_x0000_s1026" type="#_x0000_t202" style="position:absolute;margin-left:257.15pt;margin-top:497.15pt;width:85pt;height:110.6pt;z-index:251677696;visibility:visible;mso-wrap-style:square;mso-width-percent:0;mso-height-percent:200;mso-wrap-distance-left:9pt;mso-wrap-distance-top:3.6pt;mso-wrap-distance-right:9pt;mso-wrap-distance-bottom:3.6pt;mso-position-horizontal:absolute;mso-position-horizontal-relative:text;mso-position-vertical:absolute;mso-position-vertical-relative:text;mso-width-percent:0;mso-height-percent:200;mso-width-relative:margin;mso-height-relative:margin;v-text-anchor:top" o:gfxdata="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" filled="f" stroked="f">
+              <v:shape id="Textfeld 2" o:spid="_x0000_s1026" type="#_x0000_t202" style="position:absolute;margin-left:257.15pt;margin-top:497.15pt;width:85pt;height:110.6pt;z-index:251677696;visibility:visible;mso-wrap-style:square;mso-width-percent:0;mso-height-percent:200;mso-wrap-distance-left:9pt;mso-wrap-distance-top:3.6pt;mso-wrap-distance-right:9pt;mso-wrap-distance-bottom:3.6pt;mso-position-horizontal:absolute;mso-position-horizontal-relative:text;mso-position-vertical:absolute;mso-position-vertical-relative:text;mso-width-percent:0;mso-height-percent:200;mso-width-relative:margin;mso-height-relative:margin;v-text-anchor:top" o:gfxdata="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" filled="f" stroked="f">
                 <v:textbox style="mso-fit-shape-to-text:t">
                   <w:txbxContent>
                     <w:p>
@@ -389,6 +2997,8 @@
       <w:r>
         <w:rPr>
           <w:noProof/>
+          <w:sz w:val="32"/>
+          <w:szCs w:val="32"/>
         </w:rPr>
         <mc:AlternateContent>
           <mc:Choice Requires="wps">
@@ -524,6 +3134,8 @@
       <w:r>
         <w:rPr>
           <w:noProof/>
+          <w:sz w:val="32"/>
+          <w:szCs w:val="32"/>
         </w:rPr>
         <mc:AlternateContent>
           <mc:Choice Requires="wps">
@@ -597,6 +3209,8 @@
       <w:r>
         <w:rPr>
           <w:noProof/>
+          <w:sz w:val="32"/>
+          <w:szCs w:val="32"/>
         </w:rPr>
         <mc:AlternateContent>
           <mc:Choice Requires="wpg">
@@ -634,7 +3248,7 @@
                           </pic:cNvPicPr>
                         </pic:nvPicPr>
                         <pic:blipFill>
-                          <a:blip r:embed="rId5">
+                          <a:blip r:embed="rId7">
                             <a:extLst>
                               <a:ext uri="{28A0092B-C50C-407E-A947-70E740481C1C}">
                                 <a14:useLocalDpi xmlns:a14="http://schemas.microsoft.com/office/drawing/2010/main" val="0"/>
@@ -724,7 +3338,7 @@
           </mc:Choice>
           <mc:Fallback>
             <w:pict>
-              <v:group w14:anchorId="69F4E3BA" id="Gruppieren 10" o:spid="_x0000_s1027" style="position:absolute;margin-left:72.15pt;margin-top:322.15pt;width:257pt;height:140pt;z-index:251667456;mso-width-relative:margin;mso-height-relative:margin" coordorigin="-304,2743" coordsize="36385,22421" o:gfxdata="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">
+              <v:group w14:anchorId="69F4E3BA" id="Gruppieren 10" o:spid="_x0000_s1027" style="position:absolute;margin-left:72.15pt;margin-top:322.15pt;width:257pt;height:140pt;z-index:251667456;mso-width-relative:margin;mso-height-relative:margin" coordorigin="-304,2743" coordsize="36385,22421" o:gfxdata="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">
                 <v:shapetype id="_x0000_t75" coordsize="21600,21600" o:spt="75" o:preferrelative="t" path="m@4@5l@4@11@9@11@9@5xe" filled="f" stroked="f">
                   <v:stroke joinstyle="miter"/>
                   <v:formulas>
@@ -744,10 +3358,10 @@
                   <v:path o:extrusionok="f" gradientshapeok="t" o:connecttype="rect"/>
                   <o:lock v:ext="edit" aspectratio="t"/>
                 </v:shapetype>
-                <v:shape id="Grafik 6" o:spid="_x0000_s1028" type="#_x0000_t75" style="position:absolute;left:-304;top:7924;width:36384;height:17241;visibility:visible;mso-wrap-style:square" o:gfxdata="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">
-                  <v:imagedata r:id="rId6" o:title=""/>
+                <v:shape id="Grafik 6" o:spid="_x0000_s1028" type="#_x0000_t75" style="position:absolute;left:-304;top:7924;width:36384;height:17241;visibility:visible;mso-wrap-style:square" o:gfxdata="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">
+                  <v:imagedata r:id="rId8" o:title=""/>
                 </v:shape>
-                <v:shape id="_x0000_s1029" type="#_x0000_t202" style="position:absolute;left:7924;top:2743;width:20320;height:5334;visibility:visible;mso-wrap-style:square;v-text-anchor:top" o:gfxdata="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" stroked="f">
+                <v:shape id="_x0000_s1029" type="#_x0000_t202" style="position:absolute;left:7924;top:2743;width:20320;height:5334;visibility:visible;mso-wrap-style:square;v-text-anchor:top" o:gfxdata="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" stroked="f">
                   <v:textbox>
                     <w:txbxContent>
                       <w:p>
@@ -783,6 +3397,8 @@
       <w:r>
         <w:rPr>
           <w:noProof/>
+          <w:sz w:val="32"/>
+          <w:szCs w:val="32"/>
         </w:rPr>
         <mc:AlternateContent>
           <mc:Choice Requires="wps">
@@ -866,7 +3482,7 @@
           </mc:Choice>
           <mc:Fallback>
             <w:pict>
-              <v:shape w14:anchorId="79657CB4" id="_x0000_s1030" type="#_x0000_t202" style="position:absolute;margin-left:0;margin-top:171.95pt;width:46pt;height:132pt;z-index:251672576;visibility:visible;mso-wrap-style:square;mso-width-percent:0;mso-height-percent:0;mso-wrap-distance-left:9pt;mso-wrap-distance-top:3.6pt;mso-wrap-distance-right:9pt;mso-wrap-distance-bottom:3.6pt;mso-position-horizontal:center;mso-position-horizontal-relative:margin;mso-position-vertical:absolute;mso-position-vertical-relative:text;mso-width-percent:0;mso-height-percent:0;mso-width-relative:margin;mso-height-relative:margin;v-text-anchor:top" o:gfxdata="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" filled="f" stroked="f">
+              <v:shape w14:anchorId="79657CB4" id="_x0000_s1030" type="#_x0000_t202" style="position:absolute;margin-left:0;margin-top:171.95pt;width:46pt;height:132pt;z-index:251672576;visibility:visible;mso-wrap-style:square;mso-width-percent:0;mso-height-percent:0;mso-wrap-distance-left:9pt;mso-wrap-distance-top:3.6pt;mso-wrap-distance-right:9pt;mso-wrap-distance-bottom:3.6pt;mso-position-horizontal:center;mso-position-horizontal-relative:margin;mso-position-vertical:absolute;mso-position-vertical-relative:text;mso-width-percent:0;mso-height-percent:0;mso-width-relative:margin;mso-height-relative:margin;v-text-anchor:top" o:gfxdata="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" filled="f" stroked="f">
                 <v:textbox style="layout-flow:vertical">
                   <w:txbxContent>
                     <w:p>
@@ -901,6 +3517,8 @@
       <w:r>
         <w:rPr>
           <w:noProof/>
+          <w:sz w:val="32"/>
+          <w:szCs w:val="32"/>
         </w:rPr>
         <mc:AlternateContent>
           <mc:Choice Requires="wpg">
@@ -989,7 +3607,7 @@
                           </pic:cNvPicPr>
                         </pic:nvPicPr>
                         <pic:blipFill>
-                          <a:blip r:embed="rId7">
+                          <a:blip r:embed="rId9">
                             <a:extLst>
                               <a:ext uri="{28A0092B-C50C-407E-A947-70E740481C1C}">
                                 <a14:useLocalDpi xmlns:a14="http://schemas.microsoft.com/office/drawing/2010/main" val="0"/>
@@ -1021,8 +3639,8 @@
           </mc:Choice>
           <mc:Fallback>
             <w:pict>
-              <v:group w14:anchorId="6CA5146F" id="Gruppieren 8" o:spid="_x0000_s1031" style="position:absolute;margin-left:115.15pt;margin-top:-.05pt;width:191pt;height:154.05pt;z-index:251663360;mso-height-relative:margin" coordsize="24257,19564" o:gfxdata="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">
-                <v:shape id="_x0000_s1032" type="#_x0000_t202" style="position:absolute;left:304;width:23038;height:6369;visibility:visible;mso-wrap-style:square;v-text-anchor:top" o:gfxdata="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" stroked="f">
+              <v:group w14:anchorId="6CA5146F" id="Gruppieren 8" o:spid="_x0000_s1031" style="position:absolute;margin-left:115.15pt;margin-top:-.05pt;width:191pt;height:154.05pt;z-index:251663360;mso-height-relative:margin" coordsize="24257,19564" o:gfxdata="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">
+                <v:shape id="_x0000_s1032" type="#_x0000_t202" style="position:absolute;left:304;width:23038;height:6369;visibility:visible;mso-wrap-style:square;v-text-anchor:top" o:gfxdata="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" stroked="f">
                   <v:textbox style="mso-fit-shape-to-text:t">
                     <w:txbxContent>
                       <w:p>
@@ -1048,8 +3666,8 @@
                     </w:txbxContent>
                   </v:textbox>
                 </v:shape>
-                <v:shape id="Grafik 1" o:spid="_x0000_s1033" type="#_x0000_t75" alt="Ein Bild, das Grafiken, Schrift, Logo, Grafikdesign enthält.&#10;&#10;Automatisch generierte Beschreibung" style="position:absolute;top:4572;width:24257;height:14992;visibility:visible;mso-wrap-style:square" o:gfxdata="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">
-                  <v:imagedata r:id="rId8" o:title="Ein Bild, das Grafiken, Schrift, Logo, Grafikdesign enthält"/>
+                <v:shape id="Grafik 1" o:spid="_x0000_s1033" type="#_x0000_t75" alt="Ein Bild, das Grafiken, Schrift, Logo, Grafikdesign enthält.&#10;&#10;Automatisch generierte Beschreibung" style="position:absolute;top:4572;width:24257;height:14992;visibility:visible;mso-wrap-style:square" o:gfxdata="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">
+                  <v:imagedata r:id="rId10" o:title="Ein Bild, das Grafiken, Schrift, Logo, Grafikdesign enthält"/>
                 </v:shape>
               </v:group>
             </w:pict>
@@ -1065,6 +3683,1159 @@
     </w:sectPr>
   </w:body>
 </w:document>
+</file>
+
+<file path=word/numbering.xml><?xml version="1.0" encoding="utf-8"?>
+<w:numbering xmlns:wpc="http://schemas.microsoft.com/office/word/2010/wordprocessingCanvas" xmlns:cx="http://schemas.microsoft.com/office/drawing/2014/chartex" xmlns:cx1="http://schemas.microsoft.com/office/drawing/2015/9/8/chartex" xmlns:cx2="http://schemas.microsoft.com/office/drawing/2015/10/21/chartex" xmlns:cx3="http://schemas.microsoft.com/office/drawing/2016/5/9/chartex" xmlns:cx4="http://schemas.microsoft.com/office/drawing/2016/5/10/chartex" xmlns:cx5="http://schemas.microsoft.com/office/drawing/2016/5/11/chartex" xmlns:cx6="http://schemas.microsoft.com/office/drawing/2016/5/12/chartex" xmlns:cx7="http://schemas.microsoft.com/office/drawing/2016/5/13/chartex" xmlns:cx8="http://schemas.microsoft.com/office/drawing/2016/5/14/chartex" xmlns:mc="http://schemas.openxmlformats.org/markup-compatibility/2006" xmlns:aink="http://schemas.microsoft.com/office/drawing/2016/ink" xmlns:am3d="http://schemas.microsoft.com/office/drawing/2017/model3d" xmlns:o="urn:schemas-microsoft-com:office:office" xmlns:oel="http://schemas.microsoft.com/office/2019/extlst" xmlns:r="http://schemas.openxmlformats.org/officeDocument/2006/relationships" xmlns:m="http://schemas.openxmlformats.org/officeDocument/2006/math" xmlns:v="urn:schemas-microsoft-com:vml" xmlns:wp14="http://schemas.microsoft.com/office/word/2010/wordprocessingDrawing" xmlns:wp="http://schemas.openxmlformats.org/drawingml/2006/wordprocessingDrawing" xmlns:w10="urn:schemas-microsoft-com:office:word" xmlns:w="http://schemas.openxmlformats.org/wordprocessingml/2006/main" xmlns:w14="http://schemas.microsoft.com/office/word/2010/wordml" xmlns:w15="http://schemas.microsoft.com/office/word/2012/wordml" xmlns:w16cex="http://schemas.microsoft.com/office/word/2018/wordml/cex" xmlns:w16cid="http://schemas.microsoft.com/office/word/2016/wordml/cid" xmlns:w16="http://schemas.microsoft.com/office/word/2018/wordml" xmlns:w16du="http://schemas.microsoft.com/office/word/2023/wordml/word16du" xmlns:w16sdtdh="http://schemas.microsoft.com/office/word/2020/wordml/sdtdatahash" xmlns:w16se="http://schemas.microsoft.com/office/word/2015/wordml/symex" xmlns:wpg="http://schemas.microsoft.com/office/word/2010/wordprocessingGroup" xmlns:wpi="http://schemas.microsoft.com/office/word/2010/wordprocessingInk" xmlns:wne="http://schemas.microsoft.com/office/word/2006/wordml" xmlns:wps="http://schemas.microsoft.com/office/word/2010/wordprocessingShape" mc:Ignorable="w14 w15 w16se w16cid w16 w16cex w16sdtdh w16du wp14">
+  <w:abstractNum w:abstractNumId="0" w15:restartNumberingAfterBreak="0">
+    <w:nsid w:val="080316AF"/>
+    <w:multiLevelType w:val="multilevel"/>
+    <w:tmpl w:val="D34225A4"/>
+    <w:lvl w:ilvl="0">
+      <w:start w:val="1"/>
+      <w:numFmt w:val="bullet"/>
+      <w:lvlText w:val=""/>
+      <w:lvlJc w:val="left"/>
+      <w:pPr>
+        <w:tabs>
+          <w:tab w:val="num" w:pos="720"/>
+        </w:tabs>
+        <w:ind w:left="720" w:hanging="360"/>
+      </w:pPr>
+      <w:rPr>
+        <w:rFonts w:ascii="Symbol" w:hAnsi="Symbol" w:hint="default"/>
+        <w:sz w:val="20"/>
+      </w:rPr>
+    </w:lvl>
+    <w:lvl w:ilvl="1" w:tentative="1">
+      <w:start w:val="1"/>
+      <w:numFmt w:val="bullet"/>
+      <w:lvlText w:val="o"/>
+      <w:lvlJc w:val="left"/>
+      <w:pPr>
+        <w:tabs>
+          <w:tab w:val="num" w:pos="1440"/>
+        </w:tabs>
+        <w:ind w:left="1440" w:hanging="360"/>
+      </w:pPr>
+      <w:rPr>
+        <w:rFonts w:ascii="Courier New" w:hAnsi="Courier New" w:hint="default"/>
+        <w:sz w:val="20"/>
+      </w:rPr>
+    </w:lvl>
+    <w:lvl w:ilvl="2" w:tentative="1">
+      <w:start w:val="1"/>
+      <w:numFmt w:val="bullet"/>
+      <w:lvlText w:val=""/>
+      <w:lvlJc w:val="left"/>
+      <w:pPr>
+        <w:tabs>
+          <w:tab w:val="num" w:pos="2160"/>
+        </w:tabs>
+        <w:ind w:left="2160" w:hanging="360"/>
+      </w:pPr>
+      <w:rPr>
+        <w:rFonts w:ascii="Wingdings" w:hAnsi="Wingdings" w:hint="default"/>
+        <w:sz w:val="20"/>
+      </w:rPr>
+    </w:lvl>
+    <w:lvl w:ilvl="3" w:tentative="1">
+      <w:start w:val="1"/>
+      <w:numFmt w:val="bullet"/>
+      <w:lvlText w:val=""/>
+      <w:lvlJc w:val="left"/>
+      <w:pPr>
+        <w:tabs>
+          <w:tab w:val="num" w:pos="2880"/>
+        </w:tabs>
+        <w:ind w:left="2880" w:hanging="360"/>
+      </w:pPr>
+      <w:rPr>
+        <w:rFonts w:ascii="Wingdings" w:hAnsi="Wingdings" w:hint="default"/>
+        <w:sz w:val="20"/>
+      </w:rPr>
+    </w:lvl>
+    <w:lvl w:ilvl="4" w:tentative="1">
+      <w:start w:val="1"/>
+      <w:numFmt w:val="bullet"/>
+      <w:lvlText w:val=""/>
+      <w:lvlJc w:val="left"/>
+      <w:pPr>
+        <w:tabs>
+          <w:tab w:val="num" w:pos="3600"/>
+        </w:tabs>
+        <w:ind w:left="3600" w:hanging="360"/>
+      </w:pPr>
+      <w:rPr>
+        <w:rFonts w:ascii="Wingdings" w:hAnsi="Wingdings" w:hint="default"/>
+        <w:sz w:val="20"/>
+      </w:rPr>
+    </w:lvl>
+    <w:lvl w:ilvl="5" w:tentative="1">
+      <w:start w:val="1"/>
+      <w:numFmt w:val="bullet"/>
+      <w:lvlText w:val=""/>
+      <w:lvlJc w:val="left"/>
+      <w:pPr>
+        <w:tabs>
+          <w:tab w:val="num" w:pos="4320"/>
+        </w:tabs>
+        <w:ind w:left="4320" w:hanging="360"/>
+      </w:pPr>
+      <w:rPr>
+        <w:rFonts w:ascii="Wingdings" w:hAnsi="Wingdings" w:hint="default"/>
+        <w:sz w:val="20"/>
+      </w:rPr>
+    </w:lvl>
+    <w:lvl w:ilvl="6" w:tentative="1">
+      <w:start w:val="1"/>
+      <w:numFmt w:val="bullet"/>
+      <w:lvlText w:val=""/>
+      <w:lvlJc w:val="left"/>
+      <w:pPr>
+        <w:tabs>
+          <w:tab w:val="num" w:pos="5040"/>
+        </w:tabs>
+        <w:ind w:left="5040" w:hanging="360"/>
+      </w:pPr>
+      <w:rPr>
+        <w:rFonts w:ascii="Wingdings" w:hAnsi="Wingdings" w:hint="default"/>
+        <w:sz w:val="20"/>
+      </w:rPr>
+    </w:lvl>
+    <w:lvl w:ilvl="7" w:tentative="1">
+      <w:start w:val="1"/>
+      <w:numFmt w:val="bullet"/>
+      <w:lvlText w:val=""/>
+      <w:lvlJc w:val="left"/>
+      <w:pPr>
+        <w:tabs>
+          <w:tab w:val="num" w:pos="5760"/>
+        </w:tabs>
+        <w:ind w:left="5760" w:hanging="360"/>
+      </w:pPr>
+      <w:rPr>
+        <w:rFonts w:ascii="Wingdings" w:hAnsi="Wingdings" w:hint="default"/>
+        <w:sz w:val="20"/>
+      </w:rPr>
+    </w:lvl>
+    <w:lvl w:ilvl="8" w:tentative="1">
+      <w:start w:val="1"/>
+      <w:numFmt w:val="bullet"/>
+      <w:lvlText w:val=""/>
+      <w:lvlJc w:val="left"/>
+      <w:pPr>
+        <w:tabs>
+          <w:tab w:val="num" w:pos="6480"/>
+        </w:tabs>
+        <w:ind w:left="6480" w:hanging="360"/>
+      </w:pPr>
+      <w:rPr>
+        <w:rFonts w:ascii="Wingdings" w:hAnsi="Wingdings" w:hint="default"/>
+        <w:sz w:val="20"/>
+      </w:rPr>
+    </w:lvl>
+  </w:abstractNum>
+  <w:abstractNum w:abstractNumId="1" w15:restartNumberingAfterBreak="0">
+    <w:nsid w:val="33993699"/>
+    <w:multiLevelType w:val="multilevel"/>
+    <w:tmpl w:val="8C980A08"/>
+    <w:lvl w:ilvl="0">
+      <w:start w:val="1"/>
+      <w:numFmt w:val="bullet"/>
+      <w:lvlText w:val=""/>
+      <w:lvlJc w:val="left"/>
+      <w:pPr>
+        <w:tabs>
+          <w:tab w:val="num" w:pos="720"/>
+        </w:tabs>
+        <w:ind w:left="720" w:hanging="360"/>
+      </w:pPr>
+      <w:rPr>
+        <w:rFonts w:ascii="Symbol" w:hAnsi="Symbol" w:hint="default"/>
+        <w:sz w:val="20"/>
+      </w:rPr>
+    </w:lvl>
+    <w:lvl w:ilvl="1" w:tentative="1">
+      <w:start w:val="1"/>
+      <w:numFmt w:val="bullet"/>
+      <w:lvlText w:val="o"/>
+      <w:lvlJc w:val="left"/>
+      <w:pPr>
+        <w:tabs>
+          <w:tab w:val="num" w:pos="1440"/>
+        </w:tabs>
+        <w:ind w:left="1440" w:hanging="360"/>
+      </w:pPr>
+      <w:rPr>
+        <w:rFonts w:ascii="Courier New" w:hAnsi="Courier New" w:hint="default"/>
+        <w:sz w:val="20"/>
+      </w:rPr>
+    </w:lvl>
+    <w:lvl w:ilvl="2" w:tentative="1">
+      <w:start w:val="1"/>
+      <w:numFmt w:val="bullet"/>
+      <w:lvlText w:val=""/>
+      <w:lvlJc w:val="left"/>
+      <w:pPr>
+        <w:tabs>
+          <w:tab w:val="num" w:pos="2160"/>
+        </w:tabs>
+        <w:ind w:left="2160" w:hanging="360"/>
+      </w:pPr>
+      <w:rPr>
+        <w:rFonts w:ascii="Wingdings" w:hAnsi="Wingdings" w:hint="default"/>
+        <w:sz w:val="20"/>
+      </w:rPr>
+    </w:lvl>
+    <w:lvl w:ilvl="3" w:tentative="1">
+      <w:start w:val="1"/>
+      <w:numFmt w:val="bullet"/>
+      <w:lvlText w:val=""/>
+      <w:lvlJc w:val="left"/>
+      <w:pPr>
+        <w:tabs>
+          <w:tab w:val="num" w:pos="2880"/>
+        </w:tabs>
+        <w:ind w:left="2880" w:hanging="360"/>
+      </w:pPr>
+      <w:rPr>
+        <w:rFonts w:ascii="Wingdings" w:hAnsi="Wingdings" w:hint="default"/>
+        <w:sz w:val="20"/>
+      </w:rPr>
+    </w:lvl>
+    <w:lvl w:ilvl="4" w:tentative="1">
+      <w:start w:val="1"/>
+      <w:numFmt w:val="bullet"/>
+      <w:lvlText w:val=""/>
+      <w:lvlJc w:val="left"/>
+      <w:pPr>
+        <w:tabs>
+          <w:tab w:val="num" w:pos="3600"/>
+        </w:tabs>
+        <w:ind w:left="3600" w:hanging="360"/>
+      </w:pPr>
+      <w:rPr>
+        <w:rFonts w:ascii="Wingdings" w:hAnsi="Wingdings" w:hint="default"/>
+        <w:sz w:val="20"/>
+      </w:rPr>
+    </w:lvl>
+    <w:lvl w:ilvl="5" w:tentative="1">
+      <w:start w:val="1"/>
+      <w:numFmt w:val="bullet"/>
+      <w:lvlText w:val=""/>
+      <w:lvlJc w:val="left"/>
+      <w:pPr>
+        <w:tabs>
+          <w:tab w:val="num" w:pos="4320"/>
+        </w:tabs>
+        <w:ind w:left="4320" w:hanging="360"/>
+      </w:pPr>
+      <w:rPr>
+        <w:rFonts w:ascii="Wingdings" w:hAnsi="Wingdings" w:hint="default"/>
+        <w:sz w:val="20"/>
+      </w:rPr>
+    </w:lvl>
+    <w:lvl w:ilvl="6" w:tentative="1">
+      <w:start w:val="1"/>
+      <w:numFmt w:val="bullet"/>
+      <w:lvlText w:val=""/>
+      <w:lvlJc w:val="left"/>
+      <w:pPr>
+        <w:tabs>
+          <w:tab w:val="num" w:pos="5040"/>
+        </w:tabs>
+        <w:ind w:left="5040" w:hanging="360"/>
+      </w:pPr>
+      <w:rPr>
+        <w:rFonts w:ascii="Wingdings" w:hAnsi="Wingdings" w:hint="default"/>
+        <w:sz w:val="20"/>
+      </w:rPr>
+    </w:lvl>
+    <w:lvl w:ilvl="7" w:tentative="1">
+      <w:start w:val="1"/>
+      <w:numFmt w:val="bullet"/>
+      <w:lvlText w:val=""/>
+      <w:lvlJc w:val="left"/>
+      <w:pPr>
+        <w:tabs>
+          <w:tab w:val="num" w:pos="5760"/>
+        </w:tabs>
+        <w:ind w:left="5760" w:hanging="360"/>
+      </w:pPr>
+      <w:rPr>
+        <w:rFonts w:ascii="Wingdings" w:hAnsi="Wingdings" w:hint="default"/>
+        <w:sz w:val="20"/>
+      </w:rPr>
+    </w:lvl>
+    <w:lvl w:ilvl="8" w:tentative="1">
+      <w:start w:val="1"/>
+      <w:numFmt w:val="bullet"/>
+      <w:lvlText w:val=""/>
+      <w:lvlJc w:val="left"/>
+      <w:pPr>
+        <w:tabs>
+          <w:tab w:val="num" w:pos="6480"/>
+        </w:tabs>
+        <w:ind w:left="6480" w:hanging="360"/>
+      </w:pPr>
+      <w:rPr>
+        <w:rFonts w:ascii="Wingdings" w:hAnsi="Wingdings" w:hint="default"/>
+        <w:sz w:val="20"/>
+      </w:rPr>
+    </w:lvl>
+  </w:abstractNum>
+  <w:abstractNum w:abstractNumId="2" w15:restartNumberingAfterBreak="0">
+    <w:nsid w:val="402E679A"/>
+    <w:multiLevelType w:val="multilevel"/>
+    <w:tmpl w:val="748693FA"/>
+    <w:lvl w:ilvl="0">
+      <w:start w:val="1"/>
+      <w:numFmt w:val="decimal"/>
+      <w:lvlText w:val="%1."/>
+      <w:lvlJc w:val="left"/>
+      <w:pPr>
+        <w:tabs>
+          <w:tab w:val="num" w:pos="720"/>
+        </w:tabs>
+        <w:ind w:left="720" w:hanging="360"/>
+      </w:pPr>
+    </w:lvl>
+    <w:lvl w:ilvl="1">
+      <w:start w:val="1"/>
+      <w:numFmt w:val="bullet"/>
+      <w:lvlText w:val="o"/>
+      <w:lvlJc w:val="left"/>
+      <w:pPr>
+        <w:tabs>
+          <w:tab w:val="num" w:pos="1440"/>
+        </w:tabs>
+        <w:ind w:left="1440" w:hanging="360"/>
+      </w:pPr>
+      <w:rPr>
+        <w:rFonts w:ascii="Courier New" w:hAnsi="Courier New" w:hint="default"/>
+        <w:sz w:val="20"/>
+      </w:rPr>
+    </w:lvl>
+    <w:lvl w:ilvl="2" w:tentative="1">
+      <w:start w:val="1"/>
+      <w:numFmt w:val="decimal"/>
+      <w:lvlText w:val="%3."/>
+      <w:lvlJc w:val="left"/>
+      <w:pPr>
+        <w:tabs>
+          <w:tab w:val="num" w:pos="2160"/>
+        </w:tabs>
+        <w:ind w:left="2160" w:hanging="360"/>
+      </w:pPr>
+    </w:lvl>
+    <w:lvl w:ilvl="3" w:tentative="1">
+      <w:start w:val="1"/>
+      <w:numFmt w:val="decimal"/>
+      <w:lvlText w:val="%4."/>
+      <w:lvlJc w:val="left"/>
+      <w:pPr>
+        <w:tabs>
+          <w:tab w:val="num" w:pos="2880"/>
+        </w:tabs>
+        <w:ind w:left="2880" w:hanging="360"/>
+      </w:pPr>
+    </w:lvl>
+    <w:lvl w:ilvl="4" w:tentative="1">
+      <w:start w:val="1"/>
+      <w:numFmt w:val="decimal"/>
+      <w:lvlText w:val="%5."/>
+      <w:lvlJc w:val="left"/>
+      <w:pPr>
+        <w:tabs>
+          <w:tab w:val="num" w:pos="3600"/>
+        </w:tabs>
+        <w:ind w:left="3600" w:hanging="360"/>
+      </w:pPr>
+    </w:lvl>
+    <w:lvl w:ilvl="5" w:tentative="1">
+      <w:start w:val="1"/>
+      <w:numFmt w:val="decimal"/>
+      <w:lvlText w:val="%6."/>
+      <w:lvlJc w:val="left"/>
+      <w:pPr>
+        <w:tabs>
+          <w:tab w:val="num" w:pos="4320"/>
+        </w:tabs>
+        <w:ind w:left="4320" w:hanging="360"/>
+      </w:pPr>
+    </w:lvl>
+    <w:lvl w:ilvl="6" w:tentative="1">
+      <w:start w:val="1"/>
+      <w:numFmt w:val="decimal"/>
+      <w:lvlText w:val="%7."/>
+      <w:lvlJc w:val="left"/>
+      <w:pPr>
+        <w:tabs>
+          <w:tab w:val="num" w:pos="5040"/>
+        </w:tabs>
+        <w:ind w:left="5040" w:hanging="360"/>
+      </w:pPr>
+    </w:lvl>
+    <w:lvl w:ilvl="7" w:tentative="1">
+      <w:start w:val="1"/>
+      <w:numFmt w:val="decimal"/>
+      <w:lvlText w:val="%8."/>
+      <w:lvlJc w:val="left"/>
+      <w:pPr>
+        <w:tabs>
+          <w:tab w:val="num" w:pos="5760"/>
+        </w:tabs>
+        <w:ind w:left="5760" w:hanging="360"/>
+      </w:pPr>
+    </w:lvl>
+    <w:lvl w:ilvl="8" w:tentative="1">
+      <w:start w:val="1"/>
+      <w:numFmt w:val="decimal"/>
+      <w:lvlText w:val="%9."/>
+      <w:lvlJc w:val="left"/>
+      <w:pPr>
+        <w:tabs>
+          <w:tab w:val="num" w:pos="6480"/>
+        </w:tabs>
+        <w:ind w:left="6480" w:hanging="360"/>
+      </w:pPr>
+    </w:lvl>
+  </w:abstractNum>
+  <w:abstractNum w:abstractNumId="3" w15:restartNumberingAfterBreak="0">
+    <w:nsid w:val="406E7466"/>
+    <w:multiLevelType w:val="multilevel"/>
+    <w:tmpl w:val="9DC282BE"/>
+    <w:lvl w:ilvl="0">
+      <w:start w:val="1"/>
+      <w:numFmt w:val="bullet"/>
+      <w:lvlText w:val=""/>
+      <w:lvlJc w:val="left"/>
+      <w:pPr>
+        <w:tabs>
+          <w:tab w:val="num" w:pos="720"/>
+        </w:tabs>
+        <w:ind w:left="720" w:hanging="360"/>
+      </w:pPr>
+      <w:rPr>
+        <w:rFonts w:ascii="Symbol" w:hAnsi="Symbol" w:hint="default"/>
+        <w:sz w:val="20"/>
+      </w:rPr>
+    </w:lvl>
+    <w:lvl w:ilvl="1" w:tentative="1">
+      <w:start w:val="1"/>
+      <w:numFmt w:val="bullet"/>
+      <w:lvlText w:val="o"/>
+      <w:lvlJc w:val="left"/>
+      <w:pPr>
+        <w:tabs>
+          <w:tab w:val="num" w:pos="1440"/>
+        </w:tabs>
+        <w:ind w:left="1440" w:hanging="360"/>
+      </w:pPr>
+      <w:rPr>
+        <w:rFonts w:ascii="Courier New" w:hAnsi="Courier New" w:hint="default"/>
+        <w:sz w:val="20"/>
+      </w:rPr>
+    </w:lvl>
+    <w:lvl w:ilvl="2" w:tentative="1">
+      <w:start w:val="1"/>
+      <w:numFmt w:val="bullet"/>
+      <w:lvlText w:val=""/>
+      <w:lvlJc w:val="left"/>
+      <w:pPr>
+        <w:tabs>
+          <w:tab w:val="num" w:pos="2160"/>
+        </w:tabs>
+        <w:ind w:left="2160" w:hanging="360"/>
+      </w:pPr>
+      <w:rPr>
+        <w:rFonts w:ascii="Wingdings" w:hAnsi="Wingdings" w:hint="default"/>
+        <w:sz w:val="20"/>
+      </w:rPr>
+    </w:lvl>
+    <w:lvl w:ilvl="3" w:tentative="1">
+      <w:start w:val="1"/>
+      <w:numFmt w:val="bullet"/>
+      <w:lvlText w:val=""/>
+      <w:lvlJc w:val="left"/>
+      <w:pPr>
+        <w:tabs>
+          <w:tab w:val="num" w:pos="2880"/>
+        </w:tabs>
+        <w:ind w:left="2880" w:hanging="360"/>
+      </w:pPr>
+      <w:rPr>
+        <w:rFonts w:ascii="Wingdings" w:hAnsi="Wingdings" w:hint="default"/>
+        <w:sz w:val="20"/>
+      </w:rPr>
+    </w:lvl>
+    <w:lvl w:ilvl="4" w:tentative="1">
+      <w:start w:val="1"/>
+      <w:numFmt w:val="bullet"/>
+      <w:lvlText w:val=""/>
+      <w:lvlJc w:val="left"/>
+      <w:pPr>
+        <w:tabs>
+          <w:tab w:val="num" w:pos="3600"/>
+        </w:tabs>
+        <w:ind w:left="3600" w:hanging="360"/>
+      </w:pPr>
+      <w:rPr>
+        <w:rFonts w:ascii="Wingdings" w:hAnsi="Wingdings" w:hint="default"/>
+        <w:sz w:val="20"/>
+      </w:rPr>
+    </w:lvl>
+    <w:lvl w:ilvl="5" w:tentative="1">
+      <w:start w:val="1"/>
+      <w:numFmt w:val="bullet"/>
+      <w:lvlText w:val=""/>
+      <w:lvlJc w:val="left"/>
+      <w:pPr>
+        <w:tabs>
+          <w:tab w:val="num" w:pos="4320"/>
+        </w:tabs>
+        <w:ind w:left="4320" w:hanging="360"/>
+      </w:pPr>
+      <w:rPr>
+        <w:rFonts w:ascii="Wingdings" w:hAnsi="Wingdings" w:hint="default"/>
+        <w:sz w:val="20"/>
+      </w:rPr>
+    </w:lvl>
+    <w:lvl w:ilvl="6" w:tentative="1">
+      <w:start w:val="1"/>
+      <w:numFmt w:val="bullet"/>
+      <w:lvlText w:val=""/>
+      <w:lvlJc w:val="left"/>
+      <w:pPr>
+        <w:tabs>
+          <w:tab w:val="num" w:pos="5040"/>
+        </w:tabs>
+        <w:ind w:left="5040" w:hanging="360"/>
+      </w:pPr>
+      <w:rPr>
+        <w:rFonts w:ascii="Wingdings" w:hAnsi="Wingdings" w:hint="default"/>
+        <w:sz w:val="20"/>
+      </w:rPr>
+    </w:lvl>
+    <w:lvl w:ilvl="7" w:tentative="1">
+      <w:start w:val="1"/>
+      <w:numFmt w:val="bullet"/>
+      <w:lvlText w:val=""/>
+      <w:lvlJc w:val="left"/>
+      <w:pPr>
+        <w:tabs>
+          <w:tab w:val="num" w:pos="5760"/>
+        </w:tabs>
+        <w:ind w:left="5760" w:hanging="360"/>
+      </w:pPr>
+      <w:rPr>
+        <w:rFonts w:ascii="Wingdings" w:hAnsi="Wingdings" w:hint="default"/>
+        <w:sz w:val="20"/>
+      </w:rPr>
+    </w:lvl>
+    <w:lvl w:ilvl="8" w:tentative="1">
+      <w:start w:val="1"/>
+      <w:numFmt w:val="bullet"/>
+      <w:lvlText w:val=""/>
+      <w:lvlJc w:val="left"/>
+      <w:pPr>
+        <w:tabs>
+          <w:tab w:val="num" w:pos="6480"/>
+        </w:tabs>
+        <w:ind w:left="6480" w:hanging="360"/>
+      </w:pPr>
+      <w:rPr>
+        <w:rFonts w:ascii="Wingdings" w:hAnsi="Wingdings" w:hint="default"/>
+        <w:sz w:val="20"/>
+      </w:rPr>
+    </w:lvl>
+  </w:abstractNum>
+  <w:abstractNum w:abstractNumId="4" w15:restartNumberingAfterBreak="0">
+    <w:nsid w:val="62E65551"/>
+    <w:multiLevelType w:val="multilevel"/>
+    <w:tmpl w:val="A1864064"/>
+    <w:lvl w:ilvl="0">
+      <w:start w:val="1"/>
+      <w:numFmt w:val="bullet"/>
+      <w:lvlText w:val=""/>
+      <w:lvlJc w:val="left"/>
+      <w:pPr>
+        <w:tabs>
+          <w:tab w:val="num" w:pos="720"/>
+        </w:tabs>
+        <w:ind w:left="720" w:hanging="360"/>
+      </w:pPr>
+      <w:rPr>
+        <w:rFonts w:ascii="Symbol" w:hAnsi="Symbol" w:hint="default"/>
+        <w:sz w:val="20"/>
+      </w:rPr>
+    </w:lvl>
+    <w:lvl w:ilvl="1" w:tentative="1">
+      <w:start w:val="1"/>
+      <w:numFmt w:val="bullet"/>
+      <w:lvlText w:val="o"/>
+      <w:lvlJc w:val="left"/>
+      <w:pPr>
+        <w:tabs>
+          <w:tab w:val="num" w:pos="1440"/>
+        </w:tabs>
+        <w:ind w:left="1440" w:hanging="360"/>
+      </w:pPr>
+      <w:rPr>
+        <w:rFonts w:ascii="Courier New" w:hAnsi="Courier New" w:hint="default"/>
+        <w:sz w:val="20"/>
+      </w:rPr>
+    </w:lvl>
+    <w:lvl w:ilvl="2" w:tentative="1">
+      <w:start w:val="1"/>
+      <w:numFmt w:val="bullet"/>
+      <w:lvlText w:val=""/>
+      <w:lvlJc w:val="left"/>
+      <w:pPr>
+        <w:tabs>
+          <w:tab w:val="num" w:pos="2160"/>
+        </w:tabs>
+        <w:ind w:left="2160" w:hanging="360"/>
+      </w:pPr>
+      <w:rPr>
+        <w:rFonts w:ascii="Wingdings" w:hAnsi="Wingdings" w:hint="default"/>
+        <w:sz w:val="20"/>
+      </w:rPr>
+    </w:lvl>
+    <w:lvl w:ilvl="3" w:tentative="1">
+      <w:start w:val="1"/>
+      <w:numFmt w:val="bullet"/>
+      <w:lvlText w:val=""/>
+      <w:lvlJc w:val="left"/>
+      <w:pPr>
+        <w:tabs>
+          <w:tab w:val="num" w:pos="2880"/>
+        </w:tabs>
+        <w:ind w:left="2880" w:hanging="360"/>
+      </w:pPr>
+      <w:rPr>
+        <w:rFonts w:ascii="Wingdings" w:hAnsi="Wingdings" w:hint="default"/>
+        <w:sz w:val="20"/>
+      </w:rPr>
+    </w:lvl>
+    <w:lvl w:ilvl="4" w:tentative="1">
+      <w:start w:val="1"/>
+      <w:numFmt w:val="bullet"/>
+      <w:lvlText w:val=""/>
+      <w:lvlJc w:val="left"/>
+      <w:pPr>
+        <w:tabs>
+          <w:tab w:val="num" w:pos="3600"/>
+        </w:tabs>
+        <w:ind w:left="3600" w:hanging="360"/>
+      </w:pPr>
+      <w:rPr>
+        <w:rFonts w:ascii="Wingdings" w:hAnsi="Wingdings" w:hint="default"/>
+        <w:sz w:val="20"/>
+      </w:rPr>
+    </w:lvl>
+    <w:lvl w:ilvl="5" w:tentative="1">
+      <w:start w:val="1"/>
+      <w:numFmt w:val="bullet"/>
+      <w:lvlText w:val=""/>
+      <w:lvlJc w:val="left"/>
+      <w:pPr>
+        <w:tabs>
+          <w:tab w:val="num" w:pos="4320"/>
+        </w:tabs>
+        <w:ind w:left="4320" w:hanging="360"/>
+      </w:pPr>
+      <w:rPr>
+        <w:rFonts w:ascii="Wingdings" w:hAnsi="Wingdings" w:hint="default"/>
+        <w:sz w:val="20"/>
+      </w:rPr>
+    </w:lvl>
+    <w:lvl w:ilvl="6" w:tentative="1">
+      <w:start w:val="1"/>
+      <w:numFmt w:val="bullet"/>
+      <w:lvlText w:val=""/>
+      <w:lvlJc w:val="left"/>
+      <w:pPr>
+        <w:tabs>
+          <w:tab w:val="num" w:pos="5040"/>
+        </w:tabs>
+        <w:ind w:left="5040" w:hanging="360"/>
+      </w:pPr>
+      <w:rPr>
+        <w:rFonts w:ascii="Wingdings" w:hAnsi="Wingdings" w:hint="default"/>
+        <w:sz w:val="20"/>
+      </w:rPr>
+    </w:lvl>
+    <w:lvl w:ilvl="7" w:tentative="1">
+      <w:start w:val="1"/>
+      <w:numFmt w:val="bullet"/>
+      <w:lvlText w:val=""/>
+      <w:lvlJc w:val="left"/>
+      <w:pPr>
+        <w:tabs>
+          <w:tab w:val="num" w:pos="5760"/>
+        </w:tabs>
+        <w:ind w:left="5760" w:hanging="360"/>
+      </w:pPr>
+      <w:rPr>
+        <w:rFonts w:ascii="Wingdings" w:hAnsi="Wingdings" w:hint="default"/>
+        <w:sz w:val="20"/>
+      </w:rPr>
+    </w:lvl>
+    <w:lvl w:ilvl="8" w:tentative="1">
+      <w:start w:val="1"/>
+      <w:numFmt w:val="bullet"/>
+      <w:lvlText w:val=""/>
+      <w:lvlJc w:val="left"/>
+      <w:pPr>
+        <w:tabs>
+          <w:tab w:val="num" w:pos="6480"/>
+        </w:tabs>
+        <w:ind w:left="6480" w:hanging="360"/>
+      </w:pPr>
+      <w:rPr>
+        <w:rFonts w:ascii="Wingdings" w:hAnsi="Wingdings" w:hint="default"/>
+        <w:sz w:val="20"/>
+      </w:rPr>
+    </w:lvl>
+  </w:abstractNum>
+  <w:abstractNum w:abstractNumId="5" w15:restartNumberingAfterBreak="0">
+    <w:nsid w:val="69151868"/>
+    <w:multiLevelType w:val="multilevel"/>
+    <w:tmpl w:val="2006F1F8"/>
+    <w:lvl w:ilvl="0">
+      <w:start w:val="1"/>
+      <w:numFmt w:val="bullet"/>
+      <w:lvlText w:val=""/>
+      <w:lvlJc w:val="left"/>
+      <w:pPr>
+        <w:tabs>
+          <w:tab w:val="num" w:pos="720"/>
+        </w:tabs>
+        <w:ind w:left="720" w:hanging="360"/>
+      </w:pPr>
+      <w:rPr>
+        <w:rFonts w:ascii="Symbol" w:hAnsi="Symbol" w:hint="default"/>
+        <w:sz w:val="20"/>
+      </w:rPr>
+    </w:lvl>
+    <w:lvl w:ilvl="1">
+      <w:start w:val="1"/>
+      <w:numFmt w:val="bullet"/>
+      <w:lvlText w:val="o"/>
+      <w:lvlJc w:val="left"/>
+      <w:pPr>
+        <w:tabs>
+          <w:tab w:val="num" w:pos="1440"/>
+        </w:tabs>
+        <w:ind w:left="1440" w:hanging="360"/>
+      </w:pPr>
+      <w:rPr>
+        <w:rFonts w:ascii="Courier New" w:hAnsi="Courier New" w:hint="default"/>
+        <w:sz w:val="20"/>
+      </w:rPr>
+    </w:lvl>
+    <w:lvl w:ilvl="2" w:tentative="1">
+      <w:start w:val="1"/>
+      <w:numFmt w:val="bullet"/>
+      <w:lvlText w:val=""/>
+      <w:lvlJc w:val="left"/>
+      <w:pPr>
+        <w:tabs>
+          <w:tab w:val="num" w:pos="2160"/>
+        </w:tabs>
+        <w:ind w:left="2160" w:hanging="360"/>
+      </w:pPr>
+      <w:rPr>
+        <w:rFonts w:ascii="Wingdings" w:hAnsi="Wingdings" w:hint="default"/>
+        <w:sz w:val="20"/>
+      </w:rPr>
+    </w:lvl>
+    <w:lvl w:ilvl="3" w:tentative="1">
+      <w:start w:val="1"/>
+      <w:numFmt w:val="bullet"/>
+      <w:lvlText w:val=""/>
+      <w:lvlJc w:val="left"/>
+      <w:pPr>
+        <w:tabs>
+          <w:tab w:val="num" w:pos="2880"/>
+        </w:tabs>
+        <w:ind w:left="2880" w:hanging="360"/>
+      </w:pPr>
+      <w:rPr>
+        <w:rFonts w:ascii="Wingdings" w:hAnsi="Wingdings" w:hint="default"/>
+        <w:sz w:val="20"/>
+      </w:rPr>
+    </w:lvl>
+    <w:lvl w:ilvl="4" w:tentative="1">
+      <w:start w:val="1"/>
+      <w:numFmt w:val="bullet"/>
+      <w:lvlText w:val=""/>
+      <w:lvlJc w:val="left"/>
+      <w:pPr>
+        <w:tabs>
+          <w:tab w:val="num" w:pos="3600"/>
+        </w:tabs>
+        <w:ind w:left="3600" w:hanging="360"/>
+      </w:pPr>
+      <w:rPr>
+        <w:rFonts w:ascii="Wingdings" w:hAnsi="Wingdings" w:hint="default"/>
+        <w:sz w:val="20"/>
+      </w:rPr>
+    </w:lvl>
+    <w:lvl w:ilvl="5" w:tentative="1">
+      <w:start w:val="1"/>
+      <w:numFmt w:val="bullet"/>
+      <w:lvlText w:val=""/>
+      <w:lvlJc w:val="left"/>
+      <w:pPr>
+        <w:tabs>
+          <w:tab w:val="num" w:pos="4320"/>
+        </w:tabs>
+        <w:ind w:left="4320" w:hanging="360"/>
+      </w:pPr>
+      <w:rPr>
+        <w:rFonts w:ascii="Wingdings" w:hAnsi="Wingdings" w:hint="default"/>
+        <w:sz w:val="20"/>
+      </w:rPr>
+    </w:lvl>
+    <w:lvl w:ilvl="6" w:tentative="1">
+      <w:start w:val="1"/>
+      <w:numFmt w:val="bullet"/>
+      <w:lvlText w:val=""/>
+      <w:lvlJc w:val="left"/>
+      <w:pPr>
+        <w:tabs>
+          <w:tab w:val="num" w:pos="5040"/>
+        </w:tabs>
+        <w:ind w:left="5040" w:hanging="360"/>
+      </w:pPr>
+      <w:rPr>
+        <w:rFonts w:ascii="Wingdings" w:hAnsi="Wingdings" w:hint="default"/>
+        <w:sz w:val="20"/>
+      </w:rPr>
+    </w:lvl>
+    <w:lvl w:ilvl="7" w:tentative="1">
+      <w:start w:val="1"/>
+      <w:numFmt w:val="bullet"/>
+      <w:lvlText w:val=""/>
+      <w:lvlJc w:val="left"/>
+      <w:pPr>
+        <w:tabs>
+          <w:tab w:val="num" w:pos="5760"/>
+        </w:tabs>
+        <w:ind w:left="5760" w:hanging="360"/>
+      </w:pPr>
+      <w:rPr>
+        <w:rFonts w:ascii="Wingdings" w:hAnsi="Wingdings" w:hint="default"/>
+        <w:sz w:val="20"/>
+      </w:rPr>
+    </w:lvl>
+    <w:lvl w:ilvl="8" w:tentative="1">
+      <w:start w:val="1"/>
+      <w:numFmt w:val="bullet"/>
+      <w:lvlText w:val=""/>
+      <w:lvlJc w:val="left"/>
+      <w:pPr>
+        <w:tabs>
+          <w:tab w:val="num" w:pos="6480"/>
+        </w:tabs>
+        <w:ind w:left="6480" w:hanging="360"/>
+      </w:pPr>
+      <w:rPr>
+        <w:rFonts w:ascii="Wingdings" w:hAnsi="Wingdings" w:hint="default"/>
+        <w:sz w:val="20"/>
+      </w:rPr>
+    </w:lvl>
+  </w:abstractNum>
+  <w:abstractNum w:abstractNumId="6" w15:restartNumberingAfterBreak="0">
+    <w:nsid w:val="704A0C69"/>
+    <w:multiLevelType w:val="multilevel"/>
+    <w:tmpl w:val="7C229F90"/>
+    <w:lvl w:ilvl="0">
+      <w:start w:val="1"/>
+      <w:numFmt w:val="decimal"/>
+      <w:lvlText w:val="%1."/>
+      <w:lvlJc w:val="left"/>
+      <w:pPr>
+        <w:tabs>
+          <w:tab w:val="num" w:pos="720"/>
+        </w:tabs>
+        <w:ind w:left="720" w:hanging="360"/>
+      </w:pPr>
+    </w:lvl>
+    <w:lvl w:ilvl="1" w:tentative="1">
+      <w:start w:val="1"/>
+      <w:numFmt w:val="decimal"/>
+      <w:lvlText w:val="%2."/>
+      <w:lvlJc w:val="left"/>
+      <w:pPr>
+        <w:tabs>
+          <w:tab w:val="num" w:pos="1440"/>
+        </w:tabs>
+        <w:ind w:left="1440" w:hanging="360"/>
+      </w:pPr>
+    </w:lvl>
+    <w:lvl w:ilvl="2" w:tentative="1">
+      <w:start w:val="1"/>
+      <w:numFmt w:val="decimal"/>
+      <w:lvlText w:val="%3."/>
+      <w:lvlJc w:val="left"/>
+      <w:pPr>
+        <w:tabs>
+          <w:tab w:val="num" w:pos="2160"/>
+        </w:tabs>
+        <w:ind w:left="2160" w:hanging="360"/>
+      </w:pPr>
+    </w:lvl>
+    <w:lvl w:ilvl="3" w:tentative="1">
+      <w:start w:val="1"/>
+      <w:numFmt w:val="decimal"/>
+      <w:lvlText w:val="%4."/>
+      <w:lvlJc w:val="left"/>
+      <w:pPr>
+        <w:tabs>
+          <w:tab w:val="num" w:pos="2880"/>
+        </w:tabs>
+        <w:ind w:left="2880" w:hanging="360"/>
+      </w:pPr>
+    </w:lvl>
+    <w:lvl w:ilvl="4" w:tentative="1">
+      <w:start w:val="1"/>
+      <w:numFmt w:val="decimal"/>
+      <w:lvlText w:val="%5."/>
+      <w:lvlJc w:val="left"/>
+      <w:pPr>
+        <w:tabs>
+          <w:tab w:val="num" w:pos="3600"/>
+        </w:tabs>
+        <w:ind w:left="3600" w:hanging="360"/>
+      </w:pPr>
+    </w:lvl>
+    <w:lvl w:ilvl="5" w:tentative="1">
+      <w:start w:val="1"/>
+      <w:numFmt w:val="decimal"/>
+      <w:lvlText w:val="%6."/>
+      <w:lvlJc w:val="left"/>
+      <w:pPr>
+        <w:tabs>
+          <w:tab w:val="num" w:pos="4320"/>
+        </w:tabs>
+        <w:ind w:left="4320" w:hanging="360"/>
+      </w:pPr>
+    </w:lvl>
+    <w:lvl w:ilvl="6" w:tentative="1">
+      <w:start w:val="1"/>
+      <w:numFmt w:val="decimal"/>
+      <w:lvlText w:val="%7."/>
+      <w:lvlJc w:val="left"/>
+      <w:pPr>
+        <w:tabs>
+          <w:tab w:val="num" w:pos="5040"/>
+        </w:tabs>
+        <w:ind w:left="5040" w:hanging="360"/>
+      </w:pPr>
+    </w:lvl>
+    <w:lvl w:ilvl="7" w:tentative="1">
+      <w:start w:val="1"/>
+      <w:numFmt w:val="decimal"/>
+      <w:lvlText w:val="%8."/>
+      <w:lvlJc w:val="left"/>
+      <w:pPr>
+        <w:tabs>
+          <w:tab w:val="num" w:pos="5760"/>
+        </w:tabs>
+        <w:ind w:left="5760" w:hanging="360"/>
+      </w:pPr>
+    </w:lvl>
+    <w:lvl w:ilvl="8" w:tentative="1">
+      <w:start w:val="1"/>
+      <w:numFmt w:val="decimal"/>
+      <w:lvlText w:val="%9."/>
+      <w:lvlJc w:val="left"/>
+      <w:pPr>
+        <w:tabs>
+          <w:tab w:val="num" w:pos="6480"/>
+        </w:tabs>
+        <w:ind w:left="6480" w:hanging="360"/>
+      </w:pPr>
+    </w:lvl>
+  </w:abstractNum>
+  <w:abstractNum w:abstractNumId="7" w15:restartNumberingAfterBreak="0">
+    <w:nsid w:val="7A4B51F0"/>
+    <w:multiLevelType w:val="multilevel"/>
+    <w:tmpl w:val="632C20F2"/>
+    <w:lvl w:ilvl="0">
+      <w:start w:val="1"/>
+      <w:numFmt w:val="bullet"/>
+      <w:lvlText w:val=""/>
+      <w:lvlJc w:val="left"/>
+      <w:pPr>
+        <w:tabs>
+          <w:tab w:val="num" w:pos="720"/>
+        </w:tabs>
+        <w:ind w:left="720" w:hanging="360"/>
+      </w:pPr>
+      <w:rPr>
+        <w:rFonts w:ascii="Symbol" w:hAnsi="Symbol" w:hint="default"/>
+        <w:sz w:val="20"/>
+      </w:rPr>
+    </w:lvl>
+    <w:lvl w:ilvl="1" w:tentative="1">
+      <w:start w:val="1"/>
+      <w:numFmt w:val="bullet"/>
+      <w:lvlText w:val="o"/>
+      <w:lvlJc w:val="left"/>
+      <w:pPr>
+        <w:tabs>
+          <w:tab w:val="num" w:pos="1440"/>
+        </w:tabs>
+        <w:ind w:left="1440" w:hanging="360"/>
+      </w:pPr>
+      <w:rPr>
+        <w:rFonts w:ascii="Courier New" w:hAnsi="Courier New" w:hint="default"/>
+        <w:sz w:val="20"/>
+      </w:rPr>
+    </w:lvl>
+    <w:lvl w:ilvl="2" w:tentative="1">
+      <w:start w:val="1"/>
+      <w:numFmt w:val="bullet"/>
+      <w:lvlText w:val=""/>
+      <w:lvlJc w:val="left"/>
+      <w:pPr>
+        <w:tabs>
+          <w:tab w:val="num" w:pos="2160"/>
+        </w:tabs>
+        <w:ind w:left="2160" w:hanging="360"/>
+      </w:pPr>
+      <w:rPr>
+        <w:rFonts w:ascii="Wingdings" w:hAnsi="Wingdings" w:hint="default"/>
+        <w:sz w:val="20"/>
+      </w:rPr>
+    </w:lvl>
+    <w:lvl w:ilvl="3" w:tentative="1">
+      <w:start w:val="1"/>
+      <w:numFmt w:val="bullet"/>
+      <w:lvlText w:val=""/>
+      <w:lvlJc w:val="left"/>
+      <w:pPr>
+        <w:tabs>
+          <w:tab w:val="num" w:pos="2880"/>
+        </w:tabs>
+        <w:ind w:left="2880" w:hanging="360"/>
+      </w:pPr>
+      <w:rPr>
+        <w:rFonts w:ascii="Wingdings" w:hAnsi="Wingdings" w:hint="default"/>
+        <w:sz w:val="20"/>
+      </w:rPr>
+    </w:lvl>
+    <w:lvl w:ilvl="4" w:tentative="1">
+      <w:start w:val="1"/>
+      <w:numFmt w:val="bullet"/>
+      <w:lvlText w:val=""/>
+      <w:lvlJc w:val="left"/>
+      <w:pPr>
+        <w:tabs>
+          <w:tab w:val="num" w:pos="3600"/>
+        </w:tabs>
+        <w:ind w:left="3600" w:hanging="360"/>
+      </w:pPr>
+      <w:rPr>
+        <w:rFonts w:ascii="Wingdings" w:hAnsi="Wingdings" w:hint="default"/>
+        <w:sz w:val="20"/>
+      </w:rPr>
+    </w:lvl>
+    <w:lvl w:ilvl="5" w:tentative="1">
+      <w:start w:val="1"/>
+      <w:numFmt w:val="bullet"/>
+      <w:lvlText w:val=""/>
+      <w:lvlJc w:val="left"/>
+      <w:pPr>
+        <w:tabs>
+          <w:tab w:val="num" w:pos="4320"/>
+        </w:tabs>
+        <w:ind w:left="4320" w:hanging="360"/>
+      </w:pPr>
+      <w:rPr>
+        <w:rFonts w:ascii="Wingdings" w:hAnsi="Wingdings" w:hint="default"/>
+        <w:sz w:val="20"/>
+      </w:rPr>
+    </w:lvl>
+    <w:lvl w:ilvl="6" w:tentative="1">
+      <w:start w:val="1"/>
+      <w:numFmt w:val="bullet"/>
+      <w:lvlText w:val=""/>
+      <w:lvlJc w:val="left"/>
+      <w:pPr>
+        <w:tabs>
+          <w:tab w:val="num" w:pos="5040"/>
+        </w:tabs>
+        <w:ind w:left="5040" w:hanging="360"/>
+      </w:pPr>
+      <w:rPr>
+        <w:rFonts w:ascii="Wingdings" w:hAnsi="Wingdings" w:hint="default"/>
+        <w:sz w:val="20"/>
+      </w:rPr>
+    </w:lvl>
+    <w:lvl w:ilvl="7" w:tentative="1">
+      <w:start w:val="1"/>
+      <w:numFmt w:val="bullet"/>
+      <w:lvlText w:val=""/>
+      <w:lvlJc w:val="left"/>
+      <w:pPr>
+        <w:tabs>
+          <w:tab w:val="num" w:pos="5760"/>
+        </w:tabs>
+        <w:ind w:left="5760" w:hanging="360"/>
+      </w:pPr>
+      <w:rPr>
+        <w:rFonts w:ascii="Wingdings" w:hAnsi="Wingdings" w:hint="default"/>
+        <w:sz w:val="20"/>
+      </w:rPr>
+    </w:lvl>
+    <w:lvl w:ilvl="8" w:tentative="1">
+      <w:start w:val="1"/>
+      <w:numFmt w:val="bullet"/>
+      <w:lvlText w:val=""/>
+      <w:lvlJc w:val="left"/>
+      <w:pPr>
+        <w:tabs>
+          <w:tab w:val="num" w:pos="6480"/>
+        </w:tabs>
+        <w:ind w:left="6480" w:hanging="360"/>
+      </w:pPr>
+      <w:rPr>
+        <w:rFonts w:ascii="Wingdings" w:hAnsi="Wingdings" w:hint="default"/>
+        <w:sz w:val="20"/>
+      </w:rPr>
+    </w:lvl>
+  </w:abstractNum>
+  <w:num w:numId="1" w16cid:durableId="1087193306">
+    <w:abstractNumId w:val="2"/>
+  </w:num>
+  <w:num w:numId="2" w16cid:durableId="757404272">
+    <w:abstractNumId w:val="5"/>
+  </w:num>
+  <w:num w:numId="3" w16cid:durableId="1694645823">
+    <w:abstractNumId w:val="4"/>
+  </w:num>
+  <w:num w:numId="4" w16cid:durableId="397434417">
+    <w:abstractNumId w:val="1"/>
+  </w:num>
+  <w:num w:numId="5" w16cid:durableId="824902700">
+    <w:abstractNumId w:val="7"/>
+  </w:num>
+  <w:num w:numId="6" w16cid:durableId="402725182">
+    <w:abstractNumId w:val="3"/>
+  </w:num>
+  <w:num w:numId="7" w16cid:durableId="871386220">
+    <w:abstractNumId w:val="0"/>
+  </w:num>
+  <w:num w:numId="8" w16cid:durableId="2063480352">
+    <w:abstractNumId w:val="6"/>
+  </w:num>
+</w:numbering>
 </file>
 
 <file path=word/styles.xml><?xml version="1.0" encoding="utf-8"?>
@@ -1464,16 +5235,16 @@
     <w:lsdException w:name="Unresolved Mention" w:semiHidden="1" w:unhideWhenUsed="1"/>
     <w:lsdException w:name="Smart Link" w:semiHidden="1" w:unhideWhenUsed="1"/>
   </w:latentStyles>
-  <w:style w:type="paragraph" w:default="1" w:styleId="Standard">
+  <w:style w:type="paragraph" w:default="1" w:styleId="Normal">
     <w:name w:val="Normal"/>
     <w:qFormat/>
     <w:rsid w:val="00925EE9"/>
   </w:style>
-  <w:style w:type="paragraph" w:styleId="berschrift1">
+  <w:style w:type="paragraph" w:styleId="Heading1">
     <w:name w:val="heading 1"/>
-    <w:basedOn w:val="Standard"/>
-    <w:next w:val="Standard"/>
-    <w:link w:val="berschrift1Zchn"/>
+    <w:basedOn w:val="Normal"/>
+    <w:next w:val="Normal"/>
+    <w:link w:val="Heading1Char"/>
     <w:uiPriority w:val="9"/>
     <w:qFormat/>
     <w:rsid w:val="00925EE9"/>
@@ -1490,13 +5261,12 @@
       <w:szCs w:val="40"/>
     </w:rPr>
   </w:style>
-  <w:style w:type="paragraph" w:styleId="berschrift2">
+  <w:style w:type="paragraph" w:styleId="Heading2">
     <w:name w:val="heading 2"/>
-    <w:basedOn w:val="Standard"/>
-    <w:next w:val="Standard"/>
-    <w:link w:val="berschrift2Zchn"/>
+    <w:basedOn w:val="Normal"/>
+    <w:next w:val="Normal"/>
+    <w:link w:val="Heading2Char"/>
     <w:uiPriority w:val="9"/>
-    <w:semiHidden/>
     <w:unhideWhenUsed/>
     <w:qFormat/>
     <w:rsid w:val="00925EE9"/>
@@ -1513,11 +5283,11 @@
       <w:szCs w:val="32"/>
     </w:rPr>
   </w:style>
-  <w:style w:type="paragraph" w:styleId="berschrift3">
+  <w:style w:type="paragraph" w:styleId="Heading3">
     <w:name w:val="heading 3"/>
-    <w:basedOn w:val="Standard"/>
-    <w:next w:val="Standard"/>
-    <w:link w:val="berschrift3Zchn"/>
+    <w:basedOn w:val="Normal"/>
+    <w:next w:val="Normal"/>
+    <w:link w:val="Heading3Char"/>
     <w:uiPriority w:val="9"/>
     <w:semiHidden/>
     <w:unhideWhenUsed/>
@@ -1536,11 +5306,11 @@
       <w:szCs w:val="28"/>
     </w:rPr>
   </w:style>
-  <w:style w:type="paragraph" w:styleId="berschrift4">
+  <w:style w:type="paragraph" w:styleId="Heading4">
     <w:name w:val="heading 4"/>
-    <w:basedOn w:val="Standard"/>
-    <w:next w:val="Standard"/>
-    <w:link w:val="berschrift4Zchn"/>
+    <w:basedOn w:val="Normal"/>
+    <w:next w:val="Normal"/>
+    <w:link w:val="Heading4Char"/>
     <w:uiPriority w:val="9"/>
     <w:semiHidden/>
     <w:unhideWhenUsed/>
@@ -1559,11 +5329,11 @@
       <w:color w:val="0F4761" w:themeColor="accent1" w:themeShade="BF"/>
     </w:rPr>
   </w:style>
-  <w:style w:type="paragraph" w:styleId="berschrift5">
+  <w:style w:type="paragraph" w:styleId="Heading5">
     <w:name w:val="heading 5"/>
-    <w:basedOn w:val="Standard"/>
-    <w:next w:val="Standard"/>
-    <w:link w:val="berschrift5Zchn"/>
+    <w:basedOn w:val="Normal"/>
+    <w:next w:val="Normal"/>
+    <w:link w:val="Heading5Char"/>
     <w:uiPriority w:val="9"/>
     <w:semiHidden/>
     <w:unhideWhenUsed/>
@@ -1580,11 +5350,11 @@
       <w:color w:val="0F4761" w:themeColor="accent1" w:themeShade="BF"/>
     </w:rPr>
   </w:style>
-  <w:style w:type="paragraph" w:styleId="berschrift6">
+  <w:style w:type="paragraph" w:styleId="Heading6">
     <w:name w:val="heading 6"/>
-    <w:basedOn w:val="Standard"/>
-    <w:next w:val="Standard"/>
-    <w:link w:val="berschrift6Zchn"/>
+    <w:basedOn w:val="Normal"/>
+    <w:next w:val="Normal"/>
+    <w:link w:val="Heading6Char"/>
     <w:uiPriority w:val="9"/>
     <w:semiHidden/>
     <w:unhideWhenUsed/>
@@ -1603,11 +5373,11 @@
       <w:color w:val="595959" w:themeColor="text1" w:themeTint="A6"/>
     </w:rPr>
   </w:style>
-  <w:style w:type="paragraph" w:styleId="berschrift7">
+  <w:style w:type="paragraph" w:styleId="Heading7">
     <w:name w:val="heading 7"/>
-    <w:basedOn w:val="Standard"/>
-    <w:next w:val="Standard"/>
-    <w:link w:val="berschrift7Zchn"/>
+    <w:basedOn w:val="Normal"/>
+    <w:next w:val="Normal"/>
+    <w:link w:val="Heading7Char"/>
     <w:uiPriority w:val="9"/>
     <w:semiHidden/>
     <w:unhideWhenUsed/>
@@ -1624,11 +5394,11 @@
       <w:color w:val="595959" w:themeColor="text1" w:themeTint="A6"/>
     </w:rPr>
   </w:style>
-  <w:style w:type="paragraph" w:styleId="berschrift8">
+  <w:style w:type="paragraph" w:styleId="Heading8">
     <w:name w:val="heading 8"/>
-    <w:basedOn w:val="Standard"/>
-    <w:next w:val="Standard"/>
-    <w:link w:val="berschrift8Zchn"/>
+    <w:basedOn w:val="Normal"/>
+    <w:next w:val="Normal"/>
+    <w:link w:val="Heading8Char"/>
     <w:uiPriority w:val="9"/>
     <w:semiHidden/>
     <w:unhideWhenUsed/>
@@ -1647,11 +5417,11 @@
       <w:color w:val="272727" w:themeColor="text1" w:themeTint="D8"/>
     </w:rPr>
   </w:style>
-  <w:style w:type="paragraph" w:styleId="berschrift9">
+  <w:style w:type="paragraph" w:styleId="Heading9">
     <w:name w:val="heading 9"/>
-    <w:basedOn w:val="Standard"/>
-    <w:next w:val="Standard"/>
-    <w:link w:val="berschrift9Zchn"/>
+    <w:basedOn w:val="Normal"/>
+    <w:next w:val="Normal"/>
+    <w:link w:val="Heading9Char"/>
     <w:uiPriority w:val="9"/>
     <w:semiHidden/>
     <w:unhideWhenUsed/>
@@ -1668,13 +5438,12 @@
       <w:color w:val="272727" w:themeColor="text1" w:themeTint="D8"/>
     </w:rPr>
   </w:style>
-  <w:style w:type="character" w:default="1" w:styleId="Absatz-Standardschriftart">
+  <w:style w:type="character" w:default="1" w:styleId="DefaultParagraphFont">
     <w:name w:val="Default Paragraph Font"/>
     <w:uiPriority w:val="1"/>
-    <w:semiHidden/>
     <w:unhideWhenUsed/>
   </w:style>
-  <w:style w:type="table" w:default="1" w:styleId="NormaleTabelle">
+  <w:style w:type="table" w:default="1" w:styleId="TableNormal">
     <w:name w:val="Normal Table"/>
     <w:uiPriority w:val="99"/>
     <w:semiHidden/>
@@ -1689,16 +5458,16 @@
       </w:tblCellMar>
     </w:tblPr>
   </w:style>
-  <w:style w:type="numbering" w:default="1" w:styleId="KeineListe">
+  <w:style w:type="numbering" w:default="1" w:styleId="NoList">
     <w:name w:val="No List"/>
     <w:uiPriority w:val="99"/>
     <w:semiHidden/>
     <w:unhideWhenUsed/>
   </w:style>
-  <w:style w:type="character" w:customStyle="1" w:styleId="berschrift1Zchn">
-    <w:name w:val="Überschrift 1 Zchn"/>
-    <w:basedOn w:val="Absatz-Standardschriftart"/>
-    <w:link w:val="berschrift1"/>
+  <w:style w:type="character" w:customStyle="1" w:styleId="Heading1Char">
+    <w:name w:val="Heading 1 Char"/>
+    <w:basedOn w:val="DefaultParagraphFont"/>
+    <w:link w:val="Heading1"/>
     <w:uiPriority w:val="9"/>
     <w:rsid w:val="00925EE9"/>
     <w:rPr>
@@ -1708,12 +5477,11 @@
       <w:szCs w:val="40"/>
     </w:rPr>
   </w:style>
-  <w:style w:type="character" w:customStyle="1" w:styleId="berschrift2Zchn">
-    <w:name w:val="Überschrift 2 Zchn"/>
-    <w:basedOn w:val="Absatz-Standardschriftart"/>
-    <w:link w:val="berschrift2"/>
+  <w:style w:type="character" w:customStyle="1" w:styleId="Heading2Char">
+    <w:name w:val="Heading 2 Char"/>
+    <w:basedOn w:val="DefaultParagraphFont"/>
+    <w:link w:val="Heading2"/>
     <w:uiPriority w:val="9"/>
-    <w:semiHidden/>
     <w:rsid w:val="00925EE9"/>
     <w:rPr>
       <w:rFonts w:asciiTheme="majorHAnsi" w:eastAsiaTheme="majorEastAsia" w:hAnsiTheme="majorHAnsi" w:cstheme="majorBidi"/>
@@ -1722,10 +5490,10 @@
       <w:szCs w:val="32"/>
     </w:rPr>
   </w:style>
-  <w:style w:type="character" w:customStyle="1" w:styleId="berschrift3Zchn">
-    <w:name w:val="Überschrift 3 Zchn"/>
-    <w:basedOn w:val="Absatz-Standardschriftart"/>
-    <w:link w:val="berschrift3"/>
+  <w:style w:type="character" w:customStyle="1" w:styleId="Heading3Char">
+    <w:name w:val="Heading 3 Char"/>
+    <w:basedOn w:val="DefaultParagraphFont"/>
+    <w:link w:val="Heading3"/>
     <w:uiPriority w:val="9"/>
     <w:semiHidden/>
     <w:rsid w:val="00925EE9"/>
@@ -1736,10 +5504,10 @@
       <w:szCs w:val="28"/>
     </w:rPr>
   </w:style>
-  <w:style w:type="character" w:customStyle="1" w:styleId="berschrift4Zchn">
-    <w:name w:val="Überschrift 4 Zchn"/>
-    <w:basedOn w:val="Absatz-Standardschriftart"/>
-    <w:link w:val="berschrift4"/>
+  <w:style w:type="character" w:customStyle="1" w:styleId="Heading4Char">
+    <w:name w:val="Heading 4 Char"/>
+    <w:basedOn w:val="DefaultParagraphFont"/>
+    <w:link w:val="Heading4"/>
     <w:uiPriority w:val="9"/>
     <w:semiHidden/>
     <w:rsid w:val="00925EE9"/>
@@ -1750,10 +5518,10 @@
       <w:color w:val="0F4761" w:themeColor="accent1" w:themeShade="BF"/>
     </w:rPr>
   </w:style>
-  <w:style w:type="character" w:customStyle="1" w:styleId="berschrift5Zchn">
-    <w:name w:val="Überschrift 5 Zchn"/>
-    <w:basedOn w:val="Absatz-Standardschriftart"/>
-    <w:link w:val="berschrift5"/>
+  <w:style w:type="character" w:customStyle="1" w:styleId="Heading5Char">
+    <w:name w:val="Heading 5 Char"/>
+    <w:basedOn w:val="DefaultParagraphFont"/>
+    <w:link w:val="Heading5"/>
     <w:uiPriority w:val="9"/>
     <w:semiHidden/>
     <w:rsid w:val="00925EE9"/>
@@ -1762,10 +5530,10 @@
       <w:color w:val="0F4761" w:themeColor="accent1" w:themeShade="BF"/>
     </w:rPr>
   </w:style>
-  <w:style w:type="character" w:customStyle="1" w:styleId="berschrift6Zchn">
-    <w:name w:val="Überschrift 6 Zchn"/>
-    <w:basedOn w:val="Absatz-Standardschriftart"/>
-    <w:link w:val="berschrift6"/>
+  <w:style w:type="character" w:customStyle="1" w:styleId="Heading6Char">
+    <w:name w:val="Heading 6 Char"/>
+    <w:basedOn w:val="DefaultParagraphFont"/>
+    <w:link w:val="Heading6"/>
     <w:uiPriority w:val="9"/>
     <w:semiHidden/>
     <w:rsid w:val="00925EE9"/>
@@ -1776,10 +5544,10 @@
       <w:color w:val="595959" w:themeColor="text1" w:themeTint="A6"/>
     </w:rPr>
   </w:style>
-  <w:style w:type="character" w:customStyle="1" w:styleId="berschrift7Zchn">
-    <w:name w:val="Überschrift 7 Zchn"/>
-    <w:basedOn w:val="Absatz-Standardschriftart"/>
-    <w:link w:val="berschrift7"/>
+  <w:style w:type="character" w:customStyle="1" w:styleId="Heading7Char">
+    <w:name w:val="Heading 7 Char"/>
+    <w:basedOn w:val="DefaultParagraphFont"/>
+    <w:link w:val="Heading7"/>
     <w:uiPriority w:val="9"/>
     <w:semiHidden/>
     <w:rsid w:val="00925EE9"/>
@@ -1788,10 +5556,10 @@
       <w:color w:val="595959" w:themeColor="text1" w:themeTint="A6"/>
     </w:rPr>
   </w:style>
-  <w:style w:type="character" w:customStyle="1" w:styleId="berschrift8Zchn">
-    <w:name w:val="Überschrift 8 Zchn"/>
-    <w:basedOn w:val="Absatz-Standardschriftart"/>
-    <w:link w:val="berschrift8"/>
+  <w:style w:type="character" w:customStyle="1" w:styleId="Heading8Char">
+    <w:name w:val="Heading 8 Char"/>
+    <w:basedOn w:val="DefaultParagraphFont"/>
+    <w:link w:val="Heading8"/>
     <w:uiPriority w:val="9"/>
     <w:semiHidden/>
     <w:rsid w:val="00925EE9"/>
@@ -1802,10 +5570,10 @@
       <w:color w:val="272727" w:themeColor="text1" w:themeTint="D8"/>
     </w:rPr>
   </w:style>
-  <w:style w:type="character" w:customStyle="1" w:styleId="berschrift9Zchn">
-    <w:name w:val="Überschrift 9 Zchn"/>
-    <w:basedOn w:val="Absatz-Standardschriftart"/>
-    <w:link w:val="berschrift9"/>
+  <w:style w:type="character" w:customStyle="1" w:styleId="Heading9Char">
+    <w:name w:val="Heading 9 Char"/>
+    <w:basedOn w:val="DefaultParagraphFont"/>
+    <w:link w:val="Heading9"/>
     <w:uiPriority w:val="9"/>
     <w:semiHidden/>
     <w:rsid w:val="00925EE9"/>
@@ -1814,11 +5582,11 @@
       <w:color w:val="272727" w:themeColor="text1" w:themeTint="D8"/>
     </w:rPr>
   </w:style>
-  <w:style w:type="paragraph" w:styleId="Titel">
+  <w:style w:type="paragraph" w:styleId="Title">
     <w:name w:val="Title"/>
-    <w:basedOn w:val="Standard"/>
-    <w:next w:val="Standard"/>
-    <w:link w:val="TitelZchn"/>
+    <w:basedOn w:val="Normal"/>
+    <w:next w:val="Normal"/>
+    <w:link w:val="TitleChar"/>
     <w:uiPriority w:val="10"/>
     <w:qFormat/>
     <w:rsid w:val="00925EE9"/>
@@ -1834,10 +5602,10 @@
       <w:szCs w:val="56"/>
     </w:rPr>
   </w:style>
-  <w:style w:type="character" w:customStyle="1" w:styleId="TitelZchn">
-    <w:name w:val="Titel Zchn"/>
-    <w:basedOn w:val="Absatz-Standardschriftart"/>
-    <w:link w:val="Titel"/>
+  <w:style w:type="character" w:customStyle="1" w:styleId="TitleChar">
+    <w:name w:val="Title Char"/>
+    <w:basedOn w:val="DefaultParagraphFont"/>
+    <w:link w:val="Title"/>
     <w:uiPriority w:val="10"/>
     <w:rsid w:val="00925EE9"/>
     <w:rPr>
@@ -1848,11 +5616,11 @@
       <w:szCs w:val="56"/>
     </w:rPr>
   </w:style>
-  <w:style w:type="paragraph" w:styleId="Untertitel">
+  <w:style w:type="paragraph" w:styleId="Subtitle">
     <w:name w:val="Subtitle"/>
-    <w:basedOn w:val="Standard"/>
-    <w:next w:val="Standard"/>
-    <w:link w:val="UntertitelZchn"/>
+    <w:basedOn w:val="Normal"/>
+    <w:next w:val="Normal"/>
+    <w:link w:val="SubtitleChar"/>
     <w:uiPriority w:val="11"/>
     <w:qFormat/>
     <w:rsid w:val="00925EE9"/>
@@ -1869,10 +5637,10 @@
       <w:szCs w:val="28"/>
     </w:rPr>
   </w:style>
-  <w:style w:type="character" w:customStyle="1" w:styleId="UntertitelZchn">
-    <w:name w:val="Untertitel Zchn"/>
-    <w:basedOn w:val="Absatz-Standardschriftart"/>
-    <w:link w:val="Untertitel"/>
+  <w:style w:type="character" w:customStyle="1" w:styleId="SubtitleChar">
+    <w:name w:val="Subtitle Char"/>
+    <w:basedOn w:val="DefaultParagraphFont"/>
+    <w:link w:val="Subtitle"/>
     <w:uiPriority w:val="11"/>
     <w:rsid w:val="00925EE9"/>
     <w:rPr>
@@ -1883,11 +5651,11 @@
       <w:szCs w:val="28"/>
     </w:rPr>
   </w:style>
-  <w:style w:type="paragraph" w:styleId="Zitat">
+  <w:style w:type="paragraph" w:styleId="Quote">
     <w:name w:val="Quote"/>
-    <w:basedOn w:val="Standard"/>
-    <w:next w:val="Standard"/>
-    <w:link w:val="ZitatZchn"/>
+    <w:basedOn w:val="Normal"/>
+    <w:next w:val="Normal"/>
+    <w:link w:val="QuoteChar"/>
     <w:uiPriority w:val="29"/>
     <w:qFormat/>
     <w:rsid w:val="00925EE9"/>
@@ -1901,10 +5669,10 @@
       <w:color w:val="404040" w:themeColor="text1" w:themeTint="BF"/>
     </w:rPr>
   </w:style>
-  <w:style w:type="character" w:customStyle="1" w:styleId="ZitatZchn">
-    <w:name w:val="Zitat Zchn"/>
-    <w:basedOn w:val="Absatz-Standardschriftart"/>
-    <w:link w:val="Zitat"/>
+  <w:style w:type="character" w:customStyle="1" w:styleId="QuoteChar">
+    <w:name w:val="Quote Char"/>
+    <w:basedOn w:val="DefaultParagraphFont"/>
+    <w:link w:val="Quote"/>
     <w:uiPriority w:val="29"/>
     <w:rsid w:val="00925EE9"/>
     <w:rPr>
@@ -1913,9 +5681,9 @@
       <w:color w:val="404040" w:themeColor="text1" w:themeTint="BF"/>
     </w:rPr>
   </w:style>
-  <w:style w:type="paragraph" w:styleId="Listenabsatz">
+  <w:style w:type="paragraph" w:styleId="ListParagraph">
     <w:name w:val="List Paragraph"/>
-    <w:basedOn w:val="Standard"/>
+    <w:basedOn w:val="Normal"/>
     <w:uiPriority w:val="34"/>
     <w:qFormat/>
     <w:rsid w:val="00925EE9"/>
@@ -1924,9 +5692,9 @@
       <w:contextualSpacing/>
     </w:pPr>
   </w:style>
-  <w:style w:type="character" w:styleId="IntensiveHervorhebung">
+  <w:style w:type="character" w:styleId="IntenseEmphasis">
     <w:name w:val="Intense Emphasis"/>
-    <w:basedOn w:val="Absatz-Standardschriftart"/>
+    <w:basedOn w:val="DefaultParagraphFont"/>
     <w:uiPriority w:val="21"/>
     <w:qFormat/>
     <w:rsid w:val="00925EE9"/>
@@ -1936,11 +5704,11 @@
       <w:color w:val="0F4761" w:themeColor="accent1" w:themeShade="BF"/>
     </w:rPr>
   </w:style>
-  <w:style w:type="paragraph" w:styleId="IntensivesZitat">
+  <w:style w:type="paragraph" w:styleId="IntenseQuote">
     <w:name w:val="Intense Quote"/>
-    <w:basedOn w:val="Standard"/>
-    <w:next w:val="Standard"/>
-    <w:link w:val="IntensivesZitatZchn"/>
+    <w:basedOn w:val="Normal"/>
+    <w:next w:val="Normal"/>
+    <w:link w:val="IntenseQuoteChar"/>
     <w:uiPriority w:val="30"/>
     <w:qFormat/>
     <w:rsid w:val="00925EE9"/>
@@ -1959,10 +5727,10 @@
       <w:color w:val="0F4761" w:themeColor="accent1" w:themeShade="BF"/>
     </w:rPr>
   </w:style>
-  <w:style w:type="character" w:customStyle="1" w:styleId="IntensivesZitatZchn">
-    <w:name w:val="Intensives Zitat Zchn"/>
-    <w:basedOn w:val="Absatz-Standardschriftart"/>
-    <w:link w:val="IntensivesZitat"/>
+  <w:style w:type="character" w:customStyle="1" w:styleId="IntenseQuoteChar">
+    <w:name w:val="Intense Quote Char"/>
+    <w:basedOn w:val="DefaultParagraphFont"/>
+    <w:link w:val="IntenseQuote"/>
     <w:uiPriority w:val="30"/>
     <w:rsid w:val="00925EE9"/>
     <w:rPr>
@@ -1971,9 +5739,9 @@
       <w:color w:val="0F4761" w:themeColor="accent1" w:themeShade="BF"/>
     </w:rPr>
   </w:style>
-  <w:style w:type="character" w:styleId="IntensiverVerweis">
+  <w:style w:type="character" w:styleId="IntenseReference">
     <w:name w:val="Intense Reference"/>
-    <w:basedOn w:val="Absatz-Standardschriftart"/>
+    <w:basedOn w:val="DefaultParagraphFont"/>
     <w:uiPriority w:val="32"/>
     <w:qFormat/>
     <w:rsid w:val="00925EE9"/>
@@ -1983,6 +5751,203 @@
       <w:smallCaps/>
       <w:color w:val="0F4761" w:themeColor="accent1" w:themeShade="BF"/>
       <w:spacing w:val="5"/>
+    </w:rPr>
+  </w:style>
+  <w:style w:type="paragraph" w:styleId="TOCHeading">
+    <w:name w:val="TOC Heading"/>
+    <w:basedOn w:val="Heading1"/>
+    <w:next w:val="Normal"/>
+    <w:uiPriority w:val="39"/>
+    <w:unhideWhenUsed/>
+    <w:qFormat/>
+    <w:rsid w:val="00456876"/>
+    <w:pPr>
+      <w:spacing w:before="480" w:after="0" w:line="276" w:lineRule="auto"/>
+      <w:outlineLvl w:val="9"/>
+    </w:pPr>
+    <w:rPr>
+      <w:b/>
+      <w:bCs/>
+      <w:kern w:val="0"/>
+      <w:sz w:val="28"/>
+      <w:szCs w:val="28"/>
+      <w:lang w:val="en-US"/>
+      <w14:ligatures w14:val="none"/>
+    </w:rPr>
+  </w:style>
+  <w:style w:type="paragraph" w:styleId="TOC1">
+    <w:name w:val="toc 1"/>
+    <w:basedOn w:val="Normal"/>
+    <w:next w:val="Normal"/>
+    <w:autoRedefine/>
+    <w:uiPriority w:val="39"/>
+    <w:unhideWhenUsed/>
+    <w:rsid w:val="00456876"/>
+    <w:pPr>
+      <w:spacing w:before="120" w:after="0"/>
+    </w:pPr>
+    <w:rPr>
+      <w:b/>
+      <w:bCs/>
+      <w:i/>
+      <w:iCs/>
+      <w:sz w:val="24"/>
+      <w:szCs w:val="24"/>
+    </w:rPr>
+  </w:style>
+  <w:style w:type="character" w:styleId="Hyperlink">
+    <w:name w:val="Hyperlink"/>
+    <w:basedOn w:val="DefaultParagraphFont"/>
+    <w:uiPriority w:val="99"/>
+    <w:unhideWhenUsed/>
+    <w:rsid w:val="00456876"/>
+    <w:rPr>
+      <w:color w:val="467886" w:themeColor="hyperlink"/>
+      <w:u w:val="single"/>
+    </w:rPr>
+  </w:style>
+  <w:style w:type="paragraph" w:styleId="TOC2">
+    <w:name w:val="toc 2"/>
+    <w:basedOn w:val="Normal"/>
+    <w:next w:val="Normal"/>
+    <w:autoRedefine/>
+    <w:uiPriority w:val="39"/>
+    <w:semiHidden/>
+    <w:unhideWhenUsed/>
+    <w:rsid w:val="00456876"/>
+    <w:pPr>
+      <w:spacing w:before="120" w:after="0"/>
+      <w:ind w:left="220"/>
+    </w:pPr>
+    <w:rPr>
+      <w:b/>
+      <w:bCs/>
+    </w:rPr>
+  </w:style>
+  <w:style w:type="paragraph" w:styleId="TOC3">
+    <w:name w:val="toc 3"/>
+    <w:basedOn w:val="Normal"/>
+    <w:next w:val="Normal"/>
+    <w:autoRedefine/>
+    <w:uiPriority w:val="39"/>
+    <w:semiHidden/>
+    <w:unhideWhenUsed/>
+    <w:rsid w:val="00456876"/>
+    <w:pPr>
+      <w:spacing w:after="0"/>
+      <w:ind w:left="440"/>
+    </w:pPr>
+    <w:rPr>
+      <w:sz w:val="20"/>
+      <w:szCs w:val="20"/>
+    </w:rPr>
+  </w:style>
+  <w:style w:type="paragraph" w:styleId="TOC4">
+    <w:name w:val="toc 4"/>
+    <w:basedOn w:val="Normal"/>
+    <w:next w:val="Normal"/>
+    <w:autoRedefine/>
+    <w:uiPriority w:val="39"/>
+    <w:semiHidden/>
+    <w:unhideWhenUsed/>
+    <w:rsid w:val="00456876"/>
+    <w:pPr>
+      <w:spacing w:after="0"/>
+      <w:ind w:left="660"/>
+    </w:pPr>
+    <w:rPr>
+      <w:sz w:val="20"/>
+      <w:szCs w:val="20"/>
+    </w:rPr>
+  </w:style>
+  <w:style w:type="paragraph" w:styleId="TOC5">
+    <w:name w:val="toc 5"/>
+    <w:basedOn w:val="Normal"/>
+    <w:next w:val="Normal"/>
+    <w:autoRedefine/>
+    <w:uiPriority w:val="39"/>
+    <w:semiHidden/>
+    <w:unhideWhenUsed/>
+    <w:rsid w:val="00456876"/>
+    <w:pPr>
+      <w:spacing w:after="0"/>
+      <w:ind w:left="880"/>
+    </w:pPr>
+    <w:rPr>
+      <w:sz w:val="20"/>
+      <w:szCs w:val="20"/>
+    </w:rPr>
+  </w:style>
+  <w:style w:type="paragraph" w:styleId="TOC6">
+    <w:name w:val="toc 6"/>
+    <w:basedOn w:val="Normal"/>
+    <w:next w:val="Normal"/>
+    <w:autoRedefine/>
+    <w:uiPriority w:val="39"/>
+    <w:semiHidden/>
+    <w:unhideWhenUsed/>
+    <w:rsid w:val="00456876"/>
+    <w:pPr>
+      <w:spacing w:after="0"/>
+      <w:ind w:left="1100"/>
+    </w:pPr>
+    <w:rPr>
+      <w:sz w:val="20"/>
+      <w:szCs w:val="20"/>
+    </w:rPr>
+  </w:style>
+  <w:style w:type="paragraph" w:styleId="TOC7">
+    <w:name w:val="toc 7"/>
+    <w:basedOn w:val="Normal"/>
+    <w:next w:val="Normal"/>
+    <w:autoRedefine/>
+    <w:uiPriority w:val="39"/>
+    <w:semiHidden/>
+    <w:unhideWhenUsed/>
+    <w:rsid w:val="00456876"/>
+    <w:pPr>
+      <w:spacing w:after="0"/>
+      <w:ind w:left="1320"/>
+    </w:pPr>
+    <w:rPr>
+      <w:sz w:val="20"/>
+      <w:szCs w:val="20"/>
+    </w:rPr>
+  </w:style>
+  <w:style w:type="paragraph" w:styleId="TOC8">
+    <w:name w:val="toc 8"/>
+    <w:basedOn w:val="Normal"/>
+    <w:next w:val="Normal"/>
+    <w:autoRedefine/>
+    <w:uiPriority w:val="39"/>
+    <w:semiHidden/>
+    <w:unhideWhenUsed/>
+    <w:rsid w:val="00456876"/>
+    <w:pPr>
+      <w:spacing w:after="0"/>
+      <w:ind w:left="1540"/>
+    </w:pPr>
+    <w:rPr>
+      <w:sz w:val="20"/>
+      <w:szCs w:val="20"/>
+    </w:rPr>
+  </w:style>
+  <w:style w:type="paragraph" w:styleId="TOC9">
+    <w:name w:val="toc 9"/>
+    <w:basedOn w:val="Normal"/>
+    <w:next w:val="Normal"/>
+    <w:autoRedefine/>
+    <w:uiPriority w:val="39"/>
+    <w:semiHidden/>
+    <w:unhideWhenUsed/>
+    <w:rsid w:val="00456876"/>
+    <w:pPr>
+      <w:spacing w:after="0"/>
+      <w:ind w:left="1760"/>
+    </w:pPr>
+    <w:rPr>
+      <w:sz w:val="20"/>
+      <w:szCs w:val="20"/>
     </w:rPr>
   </w:style>
 </w:styles>
@@ -2281,4 +6246,16 @@
     </a:ext>
   </a:extLst>
 </a:theme>
+</file>
+
+<file path=customXml/item1.xml><?xml version="1.0" encoding="utf-8"?>
+<b:Sources xmlns:b="http://schemas.openxmlformats.org/officeDocument/2006/bibliography" xmlns="http://schemas.openxmlformats.org/officeDocument/2006/bibliography" SelectedStyle="/APASixthEditionOfficeOnline.xsl" StyleName="APA" Version="6"/>
+</file>
+
+<file path=customXml/itemProps1.xml><?xml version="1.0" encoding="utf-8"?>
+<ds:datastoreItem xmlns:ds="http://schemas.openxmlformats.org/officeDocument/2006/customXml" ds:itemID="{7A77413E-470A-234C-B2E3-3AAF2ECDEB21}">
+  <ds:schemaRefs>
+    <ds:schemaRef ds:uri="http://schemas.openxmlformats.org/officeDocument/2006/bibliography"/>
+  </ds:schemaRefs>
+</ds:datastoreItem>
 </file>
</xml_diff>